<commit_message>
added updated final report
</commit_message>
<xml_diff>
--- a/Documentation/Final_Report_PlantDiseaseDetectionUsingCNN.docx
+++ b/Documentation/Final_Report_PlantDiseaseDetectionUsingCNN.docx
@@ -5,18 +5,6 @@
     <w:p>
       <w:pPr>
         <w:pStyle w:val="BodyText"/>
-        <w:spacing w:line="276" w:lineRule="auto"/>
-        <w:jc w:val="right"/>
-        <w:rPr>
-          <w:sz w:val="20"/>
-        </w:rPr>
-      </w:pPr>
-      <w:bookmarkStart w:id="0" w:name="_GoBack"/>
-      <w:bookmarkEnd w:id="0"/>
-    </w:p>
-    <w:p>
-      <w:pPr>
-        <w:pStyle w:val="BodyText"/>
         <w:spacing w:before="6" w:line="276" w:lineRule="auto"/>
         <w:rPr>
           <w:sz w:val="21"/>
@@ -28,7 +16,7 @@
           <w:lang w:val="en-IN" w:eastAsia="en-IN"/>
         </w:rPr>
         <w:drawing>
-          <wp:anchor distT="0" distB="0" distL="0" distR="0" simplePos="0" relativeHeight="251660288" behindDoc="0" locked="0" layoutInCell="1" allowOverlap="1" wp14:anchorId="72FA72C2" wp14:editId="0D118141">
+          <wp:anchor distT="0" distB="0" distL="0" distR="0" simplePos="0" relativeHeight="251660288" behindDoc="0" locked="0" layoutInCell="1" allowOverlap="1" wp14:anchorId="5360B6BA" wp14:editId="404EEFD6">
             <wp:simplePos x="0" y="0"/>
             <wp:positionH relativeFrom="page">
               <wp:posOffset>5324475</wp:posOffset>
@@ -83,7 +71,7 @@
           <w:lang w:val="en-IN" w:eastAsia="en-IN"/>
         </w:rPr>
         <w:drawing>
-          <wp:anchor distT="0" distB="0" distL="0" distR="0" simplePos="0" relativeHeight="251659264" behindDoc="0" locked="0" layoutInCell="1" allowOverlap="1" wp14:anchorId="739848FE" wp14:editId="343522D3">
+          <wp:anchor distT="0" distB="0" distL="0" distR="0" simplePos="0" relativeHeight="251659264" behindDoc="0" locked="0" layoutInCell="1" allowOverlap="1" wp14:anchorId="2F53BEA8" wp14:editId="3AC60BAC">
             <wp:simplePos x="0" y="0"/>
             <wp:positionH relativeFrom="page">
               <wp:posOffset>514350</wp:posOffset>
@@ -535,9 +523,10 @@
           <w:sz w:val="32"/>
           <w:szCs w:val="32"/>
         </w:rPr>
-        <w:t>MohammadShoaib</w:t>
-      </w:r>
-      <w:proofErr w:type="spellEnd"/>
+        <w:t>MohammadS</w:t>
+      </w:r>
+      <w:bookmarkStart w:id="0" w:name="_GoBack"/>
+      <w:bookmarkEnd w:id="0"/>
       <w:r>
         <w:rPr>
           <w:rFonts w:ascii="Times New Roman" w:hAnsi="Times New Roman" w:cs="Times New Roman"/>
@@ -545,8 +534,9 @@
           <w:sz w:val="32"/>
           <w:szCs w:val="32"/>
         </w:rPr>
-        <w:t xml:space="preserve"> Nadaf</w:t>
-      </w:r>
+        <w:t>hoaib</w:t>
+      </w:r>
+      <w:proofErr w:type="spellEnd"/>
       <w:r>
         <w:rPr>
           <w:rFonts w:ascii="Times New Roman" w:hAnsi="Times New Roman" w:cs="Times New Roman"/>
@@ -554,6 +544,15 @@
           <w:sz w:val="32"/>
           <w:szCs w:val="32"/>
         </w:rPr>
+        <w:t xml:space="preserve"> Nadaf</w:t>
+      </w:r>
+      <w:r>
+        <w:rPr>
+          <w:rFonts w:ascii="Times New Roman" w:hAnsi="Times New Roman" w:cs="Times New Roman"/>
+          <w:w w:val="90"/>
+          <w:sz w:val="32"/>
+          <w:szCs w:val="32"/>
+        </w:rPr>
         <w:t>-1328</w:t>
       </w:r>
     </w:p>
@@ -911,6 +910,50 @@
         <w:rPr>
           <w:rFonts w:ascii="Times New Roman" w:hAnsi="Times New Roman" w:cs="Times New Roman"/>
           <w:b/>
+          <w:sz w:val="36"/>
+          <w:szCs w:val="36"/>
+        </w:rPr>
+      </w:pPr>
+      <w:r>
+        <w:rPr>
+          <w:rFonts w:ascii="Times New Roman" w:hAnsi="Times New Roman" w:cs="Times New Roman"/>
+          <w:b/>
+          <w:sz w:val="36"/>
+          <w:szCs w:val="36"/>
+        </w:rPr>
+        <w:lastRenderedPageBreak/>
+        <w:t xml:space="preserve">       </w:t>
+      </w:r>
+      <w:r>
+        <w:rPr>
+          <w:rFonts w:ascii="Times New Roman" w:hAnsi="Times New Roman" w:cs="Times New Roman"/>
+          <w:b/>
+          <w:sz w:val="36"/>
+          <w:szCs w:val="36"/>
+        </w:rPr>
+        <w:t xml:space="preserve"> </w:t>
+      </w:r>
+      <w:r>
+        <w:rPr>
+          <w:rFonts w:ascii="Times New Roman" w:hAnsi="Times New Roman" w:cs="Times New Roman"/>
+          <w:b/>
+          <w:sz w:val="36"/>
+          <w:szCs w:val="36"/>
+        </w:rPr>
+        <w:t>INDEX</w:t>
+      </w:r>
+    </w:p>
+    <w:p>
+      <w:pPr>
+        <w:tabs>
+          <w:tab w:val="left" w:pos="6851"/>
+          <w:tab w:val="left" w:pos="7298"/>
+        </w:tabs>
+        <w:ind w:right="725"/>
+        <w:jc w:val="center"/>
+        <w:rPr>
+          <w:rFonts w:ascii="Times New Roman" w:hAnsi="Times New Roman" w:cs="Times New Roman"/>
+          <w:b/>
           <w:w w:val="95"/>
           <w:sz w:val="36"/>
         </w:rPr>
@@ -922,513 +965,970 @@
           <w:sz w:val="36"/>
           <w:szCs w:val="36"/>
         </w:rPr>
-        <w:lastRenderedPageBreak/>
-        <w:t xml:space="preserve">               </w:t>
-      </w:r>
-      <w:r>
-        <w:rPr>
-          <w:rFonts w:ascii="Times New Roman" w:hAnsi="Times New Roman" w:cs="Times New Roman"/>
-          <w:b/>
-          <w:sz w:val="36"/>
-          <w:szCs w:val="36"/>
-        </w:rPr>
-        <w:t>INDEX</w:t>
-      </w:r>
-      <w:r>
-        <w:rPr>
-          <w:rFonts w:ascii="Times New Roman" w:hAnsi="Times New Roman" w:cs="Times New Roman"/>
-          <w:b/>
-          <w:sz w:val="36"/>
-          <w:szCs w:val="36"/>
-        </w:rPr>
         <w:t xml:space="preserve"> </w:t>
       </w:r>
     </w:p>
+    <w:tbl>
+      <w:tblPr>
+        <w:tblStyle w:val="TableGrid"/>
+        <w:tblW w:w="0" w:type="auto"/>
+        <w:tblInd w:w="617" w:type="dxa"/>
+        <w:tblLook w:val="04A0" w:firstRow="1" w:lastRow="0" w:firstColumn="1" w:lastColumn="0" w:noHBand="0" w:noVBand="1"/>
+      </w:tblPr>
+      <w:tblGrid>
+        <w:gridCol w:w="4670"/>
+        <w:gridCol w:w="4670"/>
+      </w:tblGrid>
+      <w:tr>
+        <w:trPr>
+          <w:trHeight w:val="634"/>
+        </w:trPr>
+        <w:tc>
+          <w:tcPr>
+            <w:tcW w:w="4670" w:type="dxa"/>
+          </w:tcPr>
+          <w:p>
+            <w:pPr>
+              <w:spacing w:line="276" w:lineRule="auto"/>
+              <w:jc w:val="center"/>
+              <w:rPr>
+                <w:rFonts w:ascii="Times New Roman" w:hAnsi="Times New Roman" w:cs="Times New Roman"/>
+                <w:sz w:val="36"/>
+              </w:rPr>
+            </w:pPr>
+            <w:r>
+              <w:rPr>
+                <w:rFonts w:ascii="Times New Roman" w:hAnsi="Times New Roman" w:cs="Times New Roman"/>
+                <w:sz w:val="36"/>
+              </w:rPr>
+              <w:t>Table Content</w:t>
+            </w:r>
+          </w:p>
+        </w:tc>
+        <w:tc>
+          <w:tcPr>
+            <w:tcW w:w="4670" w:type="dxa"/>
+          </w:tcPr>
+          <w:p>
+            <w:pPr>
+              <w:spacing w:line="276" w:lineRule="auto"/>
+              <w:jc w:val="center"/>
+              <w:rPr>
+                <w:rFonts w:ascii="Times New Roman" w:hAnsi="Times New Roman" w:cs="Times New Roman"/>
+                <w:sz w:val="36"/>
+              </w:rPr>
+            </w:pPr>
+            <w:r>
+              <w:rPr>
+                <w:rFonts w:ascii="Times New Roman" w:hAnsi="Times New Roman" w:cs="Times New Roman"/>
+                <w:sz w:val="36"/>
+              </w:rPr>
+              <w:t>Page No</w:t>
+            </w:r>
+          </w:p>
+        </w:tc>
+      </w:tr>
+      <w:tr>
+        <w:trPr>
+          <w:trHeight w:val="634"/>
+        </w:trPr>
+        <w:tc>
+          <w:tcPr>
+            <w:tcW w:w="4670" w:type="dxa"/>
+          </w:tcPr>
+          <w:p>
+            <w:pPr>
+              <w:spacing w:line="276" w:lineRule="auto"/>
+              <w:rPr>
+                <w:rFonts w:ascii="Times New Roman" w:hAnsi="Times New Roman" w:cs="Times New Roman"/>
+                <w:sz w:val="28"/>
+                <w:szCs w:val="28"/>
+              </w:rPr>
+            </w:pPr>
+            <w:r>
+              <w:rPr>
+                <w:rFonts w:ascii="Times New Roman" w:hAnsi="Times New Roman" w:cs="Times New Roman"/>
+                <w:sz w:val="28"/>
+                <w:szCs w:val="28"/>
+              </w:rPr>
+              <w:t>Introduction</w:t>
+            </w:r>
+          </w:p>
+        </w:tc>
+        <w:tc>
+          <w:tcPr>
+            <w:tcW w:w="4670" w:type="dxa"/>
+          </w:tcPr>
+          <w:p>
+            <w:pPr>
+              <w:spacing w:line="276" w:lineRule="auto"/>
+              <w:jc w:val="center"/>
+              <w:rPr>
+                <w:rFonts w:ascii="Times New Roman" w:hAnsi="Times New Roman" w:cs="Times New Roman"/>
+                <w:sz w:val="28"/>
+                <w:szCs w:val="28"/>
+              </w:rPr>
+            </w:pPr>
+            <w:r>
+              <w:rPr>
+                <w:rFonts w:ascii="Times New Roman" w:hAnsi="Times New Roman" w:cs="Times New Roman"/>
+                <w:sz w:val="28"/>
+                <w:szCs w:val="28"/>
+              </w:rPr>
+              <w:t>4</w:t>
+            </w:r>
+          </w:p>
+        </w:tc>
+      </w:tr>
+      <w:tr>
+        <w:trPr>
+          <w:trHeight w:val="634"/>
+        </w:trPr>
+        <w:tc>
+          <w:tcPr>
+            <w:tcW w:w="4670" w:type="dxa"/>
+          </w:tcPr>
+          <w:p>
+            <w:pPr>
+              <w:spacing w:line="276" w:lineRule="auto"/>
+              <w:rPr>
+                <w:rFonts w:ascii="Times New Roman" w:hAnsi="Times New Roman" w:cs="Times New Roman"/>
+                <w:sz w:val="28"/>
+                <w:szCs w:val="28"/>
+              </w:rPr>
+            </w:pPr>
+            <w:r>
+              <w:rPr>
+                <w:rFonts w:ascii="Times New Roman" w:hAnsi="Times New Roman" w:cs="Times New Roman"/>
+                <w:sz w:val="28"/>
+                <w:szCs w:val="28"/>
+              </w:rPr>
+              <w:t>Purpose</w:t>
+            </w:r>
+          </w:p>
+        </w:tc>
+        <w:tc>
+          <w:tcPr>
+            <w:tcW w:w="4670" w:type="dxa"/>
+          </w:tcPr>
+          <w:p>
+            <w:pPr>
+              <w:spacing w:line="276" w:lineRule="auto"/>
+              <w:jc w:val="center"/>
+              <w:rPr>
+                <w:rFonts w:ascii="Times New Roman" w:hAnsi="Times New Roman" w:cs="Times New Roman"/>
+                <w:sz w:val="28"/>
+                <w:szCs w:val="28"/>
+              </w:rPr>
+            </w:pPr>
+            <w:r>
+              <w:rPr>
+                <w:rFonts w:ascii="Times New Roman" w:hAnsi="Times New Roman" w:cs="Times New Roman"/>
+                <w:sz w:val="28"/>
+                <w:szCs w:val="28"/>
+              </w:rPr>
+              <w:t>5</w:t>
+            </w:r>
+          </w:p>
+        </w:tc>
+      </w:tr>
+      <w:tr>
+        <w:trPr>
+          <w:trHeight w:val="604"/>
+        </w:trPr>
+        <w:tc>
+          <w:tcPr>
+            <w:tcW w:w="4670" w:type="dxa"/>
+          </w:tcPr>
+          <w:p>
+            <w:pPr>
+              <w:spacing w:line="276" w:lineRule="auto"/>
+              <w:rPr>
+                <w:rFonts w:ascii="Times New Roman" w:hAnsi="Times New Roman" w:cs="Times New Roman"/>
+                <w:sz w:val="28"/>
+                <w:szCs w:val="28"/>
+              </w:rPr>
+            </w:pPr>
+            <w:r>
+              <w:rPr>
+                <w:rFonts w:ascii="Times New Roman" w:hAnsi="Times New Roman" w:cs="Times New Roman"/>
+                <w:sz w:val="28"/>
+                <w:szCs w:val="28"/>
+              </w:rPr>
+              <w:t>Scope of Project</w:t>
+            </w:r>
+          </w:p>
+        </w:tc>
+        <w:tc>
+          <w:tcPr>
+            <w:tcW w:w="4670" w:type="dxa"/>
+          </w:tcPr>
+          <w:p>
+            <w:pPr>
+              <w:spacing w:line="276" w:lineRule="auto"/>
+              <w:jc w:val="center"/>
+              <w:rPr>
+                <w:rFonts w:ascii="Times New Roman" w:hAnsi="Times New Roman" w:cs="Times New Roman"/>
+                <w:sz w:val="28"/>
+                <w:szCs w:val="28"/>
+              </w:rPr>
+            </w:pPr>
+            <w:r>
+              <w:rPr>
+                <w:rFonts w:ascii="Times New Roman" w:hAnsi="Times New Roman" w:cs="Times New Roman"/>
+                <w:sz w:val="28"/>
+                <w:szCs w:val="28"/>
+              </w:rPr>
+              <w:t>5</w:t>
+            </w:r>
+          </w:p>
+        </w:tc>
+      </w:tr>
+      <w:tr>
+        <w:trPr>
+          <w:trHeight w:val="634"/>
+        </w:trPr>
+        <w:tc>
+          <w:tcPr>
+            <w:tcW w:w="4670" w:type="dxa"/>
+          </w:tcPr>
+          <w:p>
+            <w:pPr>
+              <w:spacing w:line="276" w:lineRule="auto"/>
+              <w:rPr>
+                <w:rFonts w:ascii="Times New Roman" w:hAnsi="Times New Roman" w:cs="Times New Roman"/>
+                <w:sz w:val="28"/>
+                <w:szCs w:val="28"/>
+              </w:rPr>
+            </w:pPr>
+            <w:r>
+              <w:rPr>
+                <w:rFonts w:ascii="Times New Roman" w:hAnsi="Times New Roman" w:cs="Times New Roman"/>
+                <w:sz w:val="28"/>
+                <w:szCs w:val="28"/>
+              </w:rPr>
+              <w:t>Software Life Cycle Model</w:t>
+            </w:r>
+          </w:p>
+        </w:tc>
+        <w:tc>
+          <w:tcPr>
+            <w:tcW w:w="4670" w:type="dxa"/>
+          </w:tcPr>
+          <w:p>
+            <w:pPr>
+              <w:spacing w:line="276" w:lineRule="auto"/>
+              <w:jc w:val="center"/>
+              <w:rPr>
+                <w:rFonts w:ascii="Times New Roman" w:hAnsi="Times New Roman" w:cs="Times New Roman"/>
+                <w:sz w:val="28"/>
+                <w:szCs w:val="28"/>
+              </w:rPr>
+            </w:pPr>
+            <w:r>
+              <w:rPr>
+                <w:rFonts w:ascii="Times New Roman" w:hAnsi="Times New Roman" w:cs="Times New Roman"/>
+                <w:sz w:val="28"/>
+                <w:szCs w:val="28"/>
+              </w:rPr>
+              <w:t>6</w:t>
+            </w:r>
+          </w:p>
+        </w:tc>
+      </w:tr>
+      <w:tr>
+        <w:trPr>
+          <w:trHeight w:val="663"/>
+        </w:trPr>
+        <w:tc>
+          <w:tcPr>
+            <w:tcW w:w="4670" w:type="dxa"/>
+          </w:tcPr>
+          <w:p>
+            <w:pPr>
+              <w:spacing w:line="276" w:lineRule="auto"/>
+              <w:rPr>
+                <w:rFonts w:ascii="Times New Roman" w:hAnsi="Times New Roman" w:cs="Times New Roman"/>
+                <w:sz w:val="28"/>
+                <w:szCs w:val="28"/>
+              </w:rPr>
+            </w:pPr>
+            <w:r>
+              <w:rPr>
+                <w:rFonts w:ascii="Times New Roman" w:hAnsi="Times New Roman" w:cs="Times New Roman"/>
+                <w:sz w:val="28"/>
+                <w:szCs w:val="28"/>
+              </w:rPr>
+              <w:t>Overview of Document</w:t>
+            </w:r>
+          </w:p>
+        </w:tc>
+        <w:tc>
+          <w:tcPr>
+            <w:tcW w:w="4670" w:type="dxa"/>
+          </w:tcPr>
+          <w:p>
+            <w:pPr>
+              <w:spacing w:line="276" w:lineRule="auto"/>
+              <w:jc w:val="center"/>
+              <w:rPr>
+                <w:rFonts w:ascii="Times New Roman" w:hAnsi="Times New Roman" w:cs="Times New Roman"/>
+                <w:sz w:val="28"/>
+                <w:szCs w:val="28"/>
+              </w:rPr>
+            </w:pPr>
+            <w:r>
+              <w:rPr>
+                <w:rFonts w:ascii="Times New Roman" w:hAnsi="Times New Roman" w:cs="Times New Roman"/>
+                <w:sz w:val="28"/>
+                <w:szCs w:val="28"/>
+              </w:rPr>
+              <w:t>9</w:t>
+            </w:r>
+          </w:p>
+        </w:tc>
+      </w:tr>
+      <w:tr>
+        <w:trPr>
+          <w:trHeight w:val="634"/>
+        </w:trPr>
+        <w:tc>
+          <w:tcPr>
+            <w:tcW w:w="4670" w:type="dxa"/>
+          </w:tcPr>
+          <w:p>
+            <w:pPr>
+              <w:spacing w:line="276" w:lineRule="auto"/>
+              <w:rPr>
+                <w:rFonts w:ascii="Times New Roman" w:hAnsi="Times New Roman" w:cs="Times New Roman"/>
+                <w:sz w:val="28"/>
+                <w:szCs w:val="28"/>
+              </w:rPr>
+            </w:pPr>
+            <w:r>
+              <w:rPr>
+                <w:rFonts w:ascii="Times New Roman" w:hAnsi="Times New Roman" w:cs="Times New Roman"/>
+                <w:sz w:val="28"/>
+                <w:szCs w:val="28"/>
+              </w:rPr>
+              <w:t>Overall Description</w:t>
+            </w:r>
+          </w:p>
+        </w:tc>
+        <w:tc>
+          <w:tcPr>
+            <w:tcW w:w="4670" w:type="dxa"/>
+          </w:tcPr>
+          <w:p>
+            <w:pPr>
+              <w:spacing w:line="276" w:lineRule="auto"/>
+              <w:jc w:val="center"/>
+              <w:rPr>
+                <w:rFonts w:ascii="Times New Roman" w:hAnsi="Times New Roman" w:cs="Times New Roman"/>
+                <w:sz w:val="28"/>
+                <w:szCs w:val="28"/>
+              </w:rPr>
+            </w:pPr>
+            <w:r>
+              <w:rPr>
+                <w:rFonts w:ascii="Times New Roman" w:hAnsi="Times New Roman" w:cs="Times New Roman"/>
+                <w:sz w:val="28"/>
+                <w:szCs w:val="28"/>
+              </w:rPr>
+              <w:t>10</w:t>
+            </w:r>
+          </w:p>
+        </w:tc>
+      </w:tr>
+      <w:tr>
+        <w:trPr>
+          <w:trHeight w:val="634"/>
+        </w:trPr>
+        <w:tc>
+          <w:tcPr>
+            <w:tcW w:w="4670" w:type="dxa"/>
+          </w:tcPr>
+          <w:p>
+            <w:pPr>
+              <w:spacing w:line="276" w:lineRule="auto"/>
+              <w:rPr>
+                <w:rFonts w:ascii="Times New Roman" w:hAnsi="Times New Roman" w:cs="Times New Roman"/>
+                <w:sz w:val="28"/>
+                <w:szCs w:val="28"/>
+              </w:rPr>
+            </w:pPr>
+            <w:r>
+              <w:rPr>
+                <w:rFonts w:ascii="Times New Roman" w:hAnsi="Times New Roman" w:cs="Times New Roman"/>
+                <w:sz w:val="28"/>
+                <w:szCs w:val="28"/>
+              </w:rPr>
+              <w:t>Functional Requirements Specification</w:t>
+            </w:r>
+          </w:p>
+        </w:tc>
+        <w:tc>
+          <w:tcPr>
+            <w:tcW w:w="4670" w:type="dxa"/>
+          </w:tcPr>
+          <w:p>
+            <w:pPr>
+              <w:spacing w:line="276" w:lineRule="auto"/>
+              <w:jc w:val="center"/>
+              <w:rPr>
+                <w:rFonts w:ascii="Times New Roman" w:hAnsi="Times New Roman" w:cs="Times New Roman"/>
+                <w:sz w:val="28"/>
+                <w:szCs w:val="28"/>
+              </w:rPr>
+            </w:pPr>
+            <w:r>
+              <w:rPr>
+                <w:rFonts w:ascii="Times New Roman" w:hAnsi="Times New Roman" w:cs="Times New Roman"/>
+                <w:sz w:val="28"/>
+                <w:szCs w:val="28"/>
+              </w:rPr>
+              <w:t>12</w:t>
+            </w:r>
+          </w:p>
+        </w:tc>
+      </w:tr>
+      <w:tr>
+        <w:trPr>
+          <w:trHeight w:val="634"/>
+        </w:trPr>
+        <w:tc>
+          <w:tcPr>
+            <w:tcW w:w="4670" w:type="dxa"/>
+          </w:tcPr>
+          <w:p>
+            <w:pPr>
+              <w:spacing w:line="276" w:lineRule="auto"/>
+              <w:rPr>
+                <w:rFonts w:ascii="Times New Roman" w:hAnsi="Times New Roman" w:cs="Times New Roman"/>
+                <w:sz w:val="28"/>
+                <w:szCs w:val="28"/>
+              </w:rPr>
+            </w:pPr>
+            <w:r>
+              <w:rPr>
+                <w:rFonts w:ascii="Times New Roman" w:hAnsi="Times New Roman" w:cs="Times New Roman"/>
+                <w:sz w:val="28"/>
+                <w:szCs w:val="28"/>
+              </w:rPr>
+              <w:t>Non-Functional Requirements</w:t>
+            </w:r>
+          </w:p>
+        </w:tc>
+        <w:tc>
+          <w:tcPr>
+            <w:tcW w:w="4670" w:type="dxa"/>
+          </w:tcPr>
+          <w:p>
+            <w:pPr>
+              <w:spacing w:line="276" w:lineRule="auto"/>
+              <w:jc w:val="center"/>
+              <w:rPr>
+                <w:rFonts w:ascii="Times New Roman" w:hAnsi="Times New Roman" w:cs="Times New Roman"/>
+                <w:sz w:val="28"/>
+                <w:szCs w:val="28"/>
+              </w:rPr>
+            </w:pPr>
+            <w:r>
+              <w:rPr>
+                <w:rFonts w:ascii="Times New Roman" w:hAnsi="Times New Roman" w:cs="Times New Roman"/>
+                <w:sz w:val="28"/>
+                <w:szCs w:val="28"/>
+              </w:rPr>
+              <w:t>12</w:t>
+            </w:r>
+          </w:p>
+        </w:tc>
+      </w:tr>
+      <w:tr>
+        <w:trPr>
+          <w:trHeight w:val="663"/>
+        </w:trPr>
+        <w:tc>
+          <w:tcPr>
+            <w:tcW w:w="4670" w:type="dxa"/>
+          </w:tcPr>
+          <w:p>
+            <w:pPr>
+              <w:spacing w:line="276" w:lineRule="auto"/>
+              <w:rPr>
+                <w:rFonts w:ascii="Times New Roman" w:hAnsi="Times New Roman" w:cs="Times New Roman"/>
+                <w:sz w:val="28"/>
+                <w:szCs w:val="28"/>
+              </w:rPr>
+            </w:pPr>
+            <w:r>
+              <w:rPr>
+                <w:rFonts w:ascii="Times New Roman" w:hAnsi="Times New Roman" w:cs="Times New Roman"/>
+                <w:sz w:val="28"/>
+                <w:szCs w:val="28"/>
+              </w:rPr>
+              <w:t>Plan of Project Execution</w:t>
+            </w:r>
+          </w:p>
+        </w:tc>
+        <w:tc>
+          <w:tcPr>
+            <w:tcW w:w="4670" w:type="dxa"/>
+          </w:tcPr>
+          <w:p>
+            <w:pPr>
+              <w:spacing w:line="276" w:lineRule="auto"/>
+              <w:jc w:val="center"/>
+              <w:rPr>
+                <w:rFonts w:ascii="Times New Roman" w:hAnsi="Times New Roman" w:cs="Times New Roman"/>
+                <w:sz w:val="28"/>
+                <w:szCs w:val="28"/>
+              </w:rPr>
+            </w:pPr>
+            <w:r>
+              <w:rPr>
+                <w:rFonts w:ascii="Times New Roman" w:hAnsi="Times New Roman" w:cs="Times New Roman"/>
+                <w:sz w:val="28"/>
+                <w:szCs w:val="28"/>
+              </w:rPr>
+              <w:t>13</w:t>
+            </w:r>
+          </w:p>
+        </w:tc>
+      </w:tr>
+      <w:tr>
+        <w:trPr>
+          <w:trHeight w:val="634"/>
+        </w:trPr>
+        <w:tc>
+          <w:tcPr>
+            <w:tcW w:w="4670" w:type="dxa"/>
+          </w:tcPr>
+          <w:p>
+            <w:pPr>
+              <w:spacing w:line="276" w:lineRule="auto"/>
+              <w:rPr>
+                <w:rFonts w:ascii="Times New Roman" w:hAnsi="Times New Roman" w:cs="Times New Roman"/>
+                <w:sz w:val="28"/>
+                <w:szCs w:val="28"/>
+              </w:rPr>
+            </w:pPr>
+            <w:r>
+              <w:rPr>
+                <w:rFonts w:ascii="Times New Roman" w:hAnsi="Times New Roman" w:cs="Times New Roman"/>
+                <w:sz w:val="28"/>
+                <w:szCs w:val="28"/>
+              </w:rPr>
+              <w:t>System Design</w:t>
+            </w:r>
+          </w:p>
+        </w:tc>
+        <w:tc>
+          <w:tcPr>
+            <w:tcW w:w="4670" w:type="dxa"/>
+          </w:tcPr>
+          <w:p>
+            <w:pPr>
+              <w:spacing w:line="276" w:lineRule="auto"/>
+              <w:jc w:val="center"/>
+              <w:rPr>
+                <w:rFonts w:ascii="Times New Roman" w:hAnsi="Times New Roman" w:cs="Times New Roman"/>
+                <w:sz w:val="28"/>
+                <w:szCs w:val="28"/>
+              </w:rPr>
+            </w:pPr>
+            <w:r>
+              <w:rPr>
+                <w:rFonts w:ascii="Times New Roman" w:hAnsi="Times New Roman" w:cs="Times New Roman"/>
+                <w:sz w:val="28"/>
+                <w:szCs w:val="28"/>
+              </w:rPr>
+              <w:t>14</w:t>
+            </w:r>
+          </w:p>
+        </w:tc>
+      </w:tr>
+      <w:tr>
+        <w:trPr>
+          <w:trHeight w:val="634"/>
+        </w:trPr>
+        <w:tc>
+          <w:tcPr>
+            <w:tcW w:w="4670" w:type="dxa"/>
+          </w:tcPr>
+          <w:p>
+            <w:pPr>
+              <w:spacing w:line="276" w:lineRule="auto"/>
+              <w:rPr>
+                <w:rFonts w:ascii="Times New Roman" w:hAnsi="Times New Roman" w:cs="Times New Roman"/>
+                <w:sz w:val="28"/>
+                <w:szCs w:val="28"/>
+              </w:rPr>
+            </w:pPr>
+            <w:r>
+              <w:rPr>
+                <w:rFonts w:ascii="Times New Roman" w:hAnsi="Times New Roman" w:cs="Times New Roman"/>
+                <w:sz w:val="28"/>
+                <w:szCs w:val="28"/>
+              </w:rPr>
+              <w:t>Model Building</w:t>
+            </w:r>
+          </w:p>
+        </w:tc>
+        <w:tc>
+          <w:tcPr>
+            <w:tcW w:w="4670" w:type="dxa"/>
+          </w:tcPr>
+          <w:p>
+            <w:pPr>
+              <w:spacing w:line="276" w:lineRule="auto"/>
+              <w:jc w:val="center"/>
+              <w:rPr>
+                <w:rFonts w:ascii="Times New Roman" w:hAnsi="Times New Roman" w:cs="Times New Roman"/>
+                <w:sz w:val="28"/>
+                <w:szCs w:val="28"/>
+              </w:rPr>
+            </w:pPr>
+            <w:r>
+              <w:rPr>
+                <w:rFonts w:ascii="Times New Roman" w:hAnsi="Times New Roman" w:cs="Times New Roman"/>
+                <w:sz w:val="28"/>
+                <w:szCs w:val="28"/>
+              </w:rPr>
+              <w:t>15</w:t>
+            </w:r>
+          </w:p>
+        </w:tc>
+      </w:tr>
+      <w:tr>
+        <w:trPr>
+          <w:trHeight w:val="634"/>
+        </w:trPr>
+        <w:tc>
+          <w:tcPr>
+            <w:tcW w:w="4670" w:type="dxa"/>
+          </w:tcPr>
+          <w:p>
+            <w:pPr>
+              <w:spacing w:line="276" w:lineRule="auto"/>
+              <w:rPr>
+                <w:rFonts w:ascii="Times New Roman" w:hAnsi="Times New Roman" w:cs="Times New Roman"/>
+                <w:sz w:val="28"/>
+                <w:szCs w:val="28"/>
+              </w:rPr>
+            </w:pPr>
+            <w:r>
+              <w:rPr>
+                <w:rFonts w:ascii="Times New Roman" w:hAnsi="Times New Roman" w:cs="Times New Roman"/>
+                <w:sz w:val="28"/>
+                <w:szCs w:val="28"/>
+              </w:rPr>
+              <w:t>Algorithm Research and Selection</w:t>
+            </w:r>
+          </w:p>
+        </w:tc>
+        <w:tc>
+          <w:tcPr>
+            <w:tcW w:w="4670" w:type="dxa"/>
+          </w:tcPr>
+          <w:p>
+            <w:pPr>
+              <w:spacing w:line="276" w:lineRule="auto"/>
+              <w:jc w:val="center"/>
+              <w:rPr>
+                <w:rFonts w:ascii="Times New Roman" w:hAnsi="Times New Roman" w:cs="Times New Roman"/>
+                <w:sz w:val="28"/>
+                <w:szCs w:val="28"/>
+              </w:rPr>
+            </w:pPr>
+            <w:r>
+              <w:rPr>
+                <w:rFonts w:ascii="Times New Roman" w:hAnsi="Times New Roman" w:cs="Times New Roman"/>
+                <w:sz w:val="28"/>
+                <w:szCs w:val="28"/>
+              </w:rPr>
+              <w:t>15</w:t>
+            </w:r>
+          </w:p>
+        </w:tc>
+      </w:tr>
+      <w:tr>
+        <w:trPr>
+          <w:trHeight w:val="663"/>
+        </w:trPr>
+        <w:tc>
+          <w:tcPr>
+            <w:tcW w:w="4670" w:type="dxa"/>
+          </w:tcPr>
+          <w:p>
+            <w:pPr>
+              <w:spacing w:line="276" w:lineRule="auto"/>
+              <w:rPr>
+                <w:rFonts w:ascii="Times New Roman" w:hAnsi="Times New Roman" w:cs="Times New Roman"/>
+                <w:sz w:val="28"/>
+                <w:szCs w:val="28"/>
+              </w:rPr>
+            </w:pPr>
+            <w:r>
+              <w:rPr>
+                <w:rFonts w:ascii="Times New Roman" w:hAnsi="Times New Roman" w:cs="Times New Roman"/>
+                <w:sz w:val="28"/>
+                <w:szCs w:val="28"/>
+              </w:rPr>
+              <w:t>Implementation</w:t>
+            </w:r>
+          </w:p>
+        </w:tc>
+        <w:tc>
+          <w:tcPr>
+            <w:tcW w:w="4670" w:type="dxa"/>
+          </w:tcPr>
+          <w:p>
+            <w:pPr>
+              <w:spacing w:line="276" w:lineRule="auto"/>
+              <w:jc w:val="center"/>
+              <w:rPr>
+                <w:rFonts w:ascii="Times New Roman" w:hAnsi="Times New Roman" w:cs="Times New Roman"/>
+                <w:sz w:val="28"/>
+                <w:szCs w:val="28"/>
+              </w:rPr>
+            </w:pPr>
+            <w:r>
+              <w:rPr>
+                <w:rFonts w:ascii="Times New Roman" w:hAnsi="Times New Roman" w:cs="Times New Roman"/>
+                <w:sz w:val="28"/>
+                <w:szCs w:val="28"/>
+              </w:rPr>
+              <w:t>17</w:t>
+            </w:r>
+          </w:p>
+        </w:tc>
+      </w:tr>
+      <w:tr>
+        <w:trPr>
+          <w:trHeight w:val="634"/>
+        </w:trPr>
+        <w:tc>
+          <w:tcPr>
+            <w:tcW w:w="4670" w:type="dxa"/>
+          </w:tcPr>
+          <w:p>
+            <w:pPr>
+              <w:spacing w:line="276" w:lineRule="auto"/>
+              <w:rPr>
+                <w:rFonts w:ascii="Times New Roman" w:hAnsi="Times New Roman" w:cs="Times New Roman"/>
+                <w:sz w:val="28"/>
+                <w:szCs w:val="28"/>
+              </w:rPr>
+            </w:pPr>
+            <w:r>
+              <w:rPr>
+                <w:rFonts w:ascii="Times New Roman" w:hAnsi="Times New Roman" w:cs="Times New Roman"/>
+                <w:sz w:val="28"/>
+                <w:szCs w:val="28"/>
+              </w:rPr>
+              <w:t>Result</w:t>
+            </w:r>
+          </w:p>
+        </w:tc>
+        <w:tc>
+          <w:tcPr>
+            <w:tcW w:w="4670" w:type="dxa"/>
+          </w:tcPr>
+          <w:p>
+            <w:pPr>
+              <w:spacing w:line="276" w:lineRule="auto"/>
+              <w:jc w:val="center"/>
+              <w:rPr>
+                <w:rFonts w:ascii="Times New Roman" w:hAnsi="Times New Roman" w:cs="Times New Roman"/>
+                <w:sz w:val="28"/>
+                <w:szCs w:val="28"/>
+              </w:rPr>
+            </w:pPr>
+            <w:r>
+              <w:rPr>
+                <w:rFonts w:ascii="Times New Roman" w:hAnsi="Times New Roman" w:cs="Times New Roman"/>
+                <w:sz w:val="28"/>
+                <w:szCs w:val="28"/>
+              </w:rPr>
+              <w:t>18</w:t>
+            </w:r>
+          </w:p>
+        </w:tc>
+      </w:tr>
+      <w:tr>
+        <w:trPr>
+          <w:trHeight w:val="634"/>
+        </w:trPr>
+        <w:tc>
+          <w:tcPr>
+            <w:tcW w:w="4670" w:type="dxa"/>
+          </w:tcPr>
+          <w:p>
+            <w:pPr>
+              <w:spacing w:line="276" w:lineRule="auto"/>
+              <w:rPr>
+                <w:rFonts w:ascii="Times New Roman" w:hAnsi="Times New Roman" w:cs="Times New Roman"/>
+                <w:sz w:val="28"/>
+                <w:szCs w:val="28"/>
+              </w:rPr>
+            </w:pPr>
+            <w:r>
+              <w:rPr>
+                <w:rFonts w:ascii="Times New Roman" w:hAnsi="Times New Roman" w:cs="Times New Roman"/>
+                <w:sz w:val="28"/>
+                <w:szCs w:val="28"/>
+              </w:rPr>
+              <w:t>Future Scope</w:t>
+            </w:r>
+          </w:p>
+        </w:tc>
+        <w:tc>
+          <w:tcPr>
+            <w:tcW w:w="4670" w:type="dxa"/>
+          </w:tcPr>
+          <w:p>
+            <w:pPr>
+              <w:spacing w:line="276" w:lineRule="auto"/>
+              <w:jc w:val="center"/>
+              <w:rPr>
+                <w:rFonts w:ascii="Times New Roman" w:hAnsi="Times New Roman" w:cs="Times New Roman"/>
+                <w:sz w:val="28"/>
+                <w:szCs w:val="28"/>
+              </w:rPr>
+            </w:pPr>
+            <w:r>
+              <w:rPr>
+                <w:rFonts w:ascii="Times New Roman" w:hAnsi="Times New Roman" w:cs="Times New Roman"/>
+                <w:sz w:val="28"/>
+                <w:szCs w:val="28"/>
+              </w:rPr>
+              <w:t>19</w:t>
+            </w:r>
+          </w:p>
+        </w:tc>
+      </w:tr>
+      <w:tr>
+        <w:trPr>
+          <w:trHeight w:val="634"/>
+        </w:trPr>
+        <w:tc>
+          <w:tcPr>
+            <w:tcW w:w="4670" w:type="dxa"/>
+          </w:tcPr>
+          <w:p>
+            <w:pPr>
+              <w:spacing w:line="276" w:lineRule="auto"/>
+              <w:rPr>
+                <w:rFonts w:ascii="Times New Roman" w:hAnsi="Times New Roman" w:cs="Times New Roman"/>
+                <w:sz w:val="28"/>
+                <w:szCs w:val="28"/>
+              </w:rPr>
+            </w:pPr>
+            <w:r>
+              <w:rPr>
+                <w:rFonts w:ascii="Times New Roman" w:hAnsi="Times New Roman" w:cs="Times New Roman"/>
+                <w:sz w:val="28"/>
+                <w:szCs w:val="28"/>
+              </w:rPr>
+              <w:t>Conclusion</w:t>
+            </w:r>
+          </w:p>
+        </w:tc>
+        <w:tc>
+          <w:tcPr>
+            <w:tcW w:w="4670" w:type="dxa"/>
+          </w:tcPr>
+          <w:p>
+            <w:pPr>
+              <w:spacing w:line="276" w:lineRule="auto"/>
+              <w:jc w:val="center"/>
+              <w:rPr>
+                <w:rFonts w:ascii="Times New Roman" w:hAnsi="Times New Roman" w:cs="Times New Roman"/>
+                <w:sz w:val="28"/>
+                <w:szCs w:val="28"/>
+              </w:rPr>
+            </w:pPr>
+            <w:r>
+              <w:rPr>
+                <w:rFonts w:ascii="Times New Roman" w:hAnsi="Times New Roman" w:cs="Times New Roman"/>
+                <w:sz w:val="28"/>
+                <w:szCs w:val="28"/>
+              </w:rPr>
+              <w:t>20</w:t>
+            </w:r>
+          </w:p>
+        </w:tc>
+      </w:tr>
+      <w:tr>
+        <w:trPr>
+          <w:trHeight w:val="663"/>
+        </w:trPr>
+        <w:tc>
+          <w:tcPr>
+            <w:tcW w:w="4670" w:type="dxa"/>
+          </w:tcPr>
+          <w:p>
+            <w:pPr>
+              <w:spacing w:line="276" w:lineRule="auto"/>
+              <w:rPr>
+                <w:rFonts w:ascii="Times New Roman" w:hAnsi="Times New Roman" w:cs="Times New Roman"/>
+                <w:sz w:val="28"/>
+                <w:szCs w:val="28"/>
+              </w:rPr>
+            </w:pPr>
+            <w:r>
+              <w:rPr>
+                <w:rFonts w:ascii="Times New Roman" w:hAnsi="Times New Roman" w:cs="Times New Roman"/>
+                <w:sz w:val="28"/>
+                <w:szCs w:val="28"/>
+              </w:rPr>
+              <w:t xml:space="preserve">Reference </w:t>
+            </w:r>
+          </w:p>
+        </w:tc>
+        <w:tc>
+          <w:tcPr>
+            <w:tcW w:w="4670" w:type="dxa"/>
+          </w:tcPr>
+          <w:p>
+            <w:pPr>
+              <w:spacing w:line="276" w:lineRule="auto"/>
+              <w:jc w:val="center"/>
+              <w:rPr>
+                <w:rFonts w:ascii="Times New Roman" w:hAnsi="Times New Roman" w:cs="Times New Roman"/>
+                <w:sz w:val="28"/>
+                <w:szCs w:val="28"/>
+              </w:rPr>
+            </w:pPr>
+            <w:r>
+              <w:rPr>
+                <w:rFonts w:ascii="Times New Roman" w:hAnsi="Times New Roman" w:cs="Times New Roman"/>
+                <w:sz w:val="28"/>
+                <w:szCs w:val="28"/>
+              </w:rPr>
+              <w:t>21</w:t>
+            </w:r>
+          </w:p>
+        </w:tc>
+      </w:tr>
+    </w:tbl>
     <w:p>
       <w:pPr>
         <w:tabs>
           <w:tab w:val="left" w:pos="6851"/>
           <w:tab w:val="left" w:pos="7298"/>
         </w:tabs>
-        <w:ind w:left="197" w:right="725"/>
-        <w:jc w:val="center"/>
-        <w:rPr>
-          <w:rFonts w:ascii="Times New Roman" w:hAnsi="Times New Roman" w:cs="Times New Roman"/>
-          <w:b/>
-          <w:sz w:val="28"/>
-          <w:szCs w:val="24"/>
-        </w:rPr>
-      </w:pPr>
-      <w:r>
-        <w:rPr>
-          <w:rFonts w:ascii="Times New Roman" w:hAnsi="Times New Roman" w:cs="Times New Roman"/>
-          <w:b/>
-          <w:sz w:val="28"/>
-          <w:szCs w:val="24"/>
-        </w:rPr>
-        <w:t xml:space="preserve">              </w:t>
-      </w:r>
-      <w:r>
-        <w:rPr>
-          <w:rFonts w:ascii="Times New Roman" w:hAnsi="Times New Roman" w:cs="Times New Roman"/>
-          <w:b/>
-          <w:sz w:val="28"/>
-          <w:szCs w:val="24"/>
-        </w:rPr>
-        <w:t>Table of Contents</w:t>
-      </w:r>
-    </w:p>
-    <w:p>
-      <w:pPr>
-        <w:tabs>
-          <w:tab w:val="left" w:pos="6851"/>
-          <w:tab w:val="left" w:pos="7298"/>
-        </w:tabs>
-        <w:ind w:left="197" w:right="725"/>
-        <w:jc w:val="center"/>
-        <w:rPr>
-          <w:rFonts w:ascii="Times New Roman" w:hAnsi="Times New Roman" w:cs="Times New Roman"/>
-          <w:b/>
-          <w:sz w:val="28"/>
-          <w:szCs w:val="24"/>
-        </w:rPr>
-      </w:pPr>
-    </w:p>
-    <w:p>
-      <w:pPr>
-        <w:tabs>
-          <w:tab w:val="left" w:pos="6851"/>
-          <w:tab w:val="left" w:pos="7298"/>
-        </w:tabs>
-        <w:ind w:left="197" w:right="725"/>
+        <w:ind w:right="725"/>
         <w:rPr>
           <w:rFonts w:ascii="Times New Roman" w:hAnsi="Times New Roman" w:cs="Times New Roman"/>
           <w:sz w:val="24"/>
           <w:szCs w:val="24"/>
         </w:rPr>
       </w:pPr>
-      <w:r>
-        <w:rPr>
-          <w:rFonts w:ascii="Times New Roman" w:hAnsi="Times New Roman" w:cs="Times New Roman"/>
-          <w:sz w:val="24"/>
-          <w:szCs w:val="24"/>
-        </w:rPr>
-        <w:t>Introduction ...................................................................................................</w:t>
-      </w:r>
-      <w:r>
-        <w:rPr>
-          <w:rFonts w:ascii="Times New Roman" w:hAnsi="Times New Roman" w:cs="Times New Roman"/>
-          <w:sz w:val="24"/>
-          <w:szCs w:val="24"/>
-        </w:rPr>
-        <w:t>.............................. 4</w:t>
-      </w:r>
-      <w:r>
-        <w:rPr>
-          <w:rFonts w:ascii="Times New Roman" w:hAnsi="Times New Roman" w:cs="Times New Roman"/>
-          <w:sz w:val="24"/>
-          <w:szCs w:val="24"/>
-        </w:rPr>
-        <w:t xml:space="preserve"> Purpose ..........................................................................................................</w:t>
-      </w:r>
-      <w:r>
-        <w:rPr>
-          <w:rFonts w:ascii="Times New Roman" w:hAnsi="Times New Roman" w:cs="Times New Roman"/>
-          <w:sz w:val="24"/>
-          <w:szCs w:val="24"/>
-        </w:rPr>
-        <w:t>.............................. 5</w:t>
-      </w:r>
-      <w:r>
-        <w:rPr>
-          <w:rFonts w:ascii="Times New Roman" w:hAnsi="Times New Roman" w:cs="Times New Roman"/>
-          <w:sz w:val="24"/>
-          <w:szCs w:val="24"/>
-        </w:rPr>
-        <w:t xml:space="preserve"> Scope of Project..........................................................................................................................</w:t>
-      </w:r>
-      <w:r>
-        <w:rPr>
-          <w:rFonts w:ascii="Times New Roman" w:hAnsi="Times New Roman" w:cs="Times New Roman"/>
-          <w:sz w:val="24"/>
-          <w:szCs w:val="24"/>
-        </w:rPr>
-        <w:t>.</w:t>
-      </w:r>
-      <w:r>
-        <w:rPr>
-          <w:rFonts w:ascii="Times New Roman" w:hAnsi="Times New Roman" w:cs="Times New Roman"/>
-          <w:sz w:val="24"/>
-          <w:szCs w:val="24"/>
-        </w:rPr>
-        <w:t xml:space="preserve"> 5</w:t>
-      </w:r>
-      <w:r>
-        <w:rPr>
-          <w:rFonts w:ascii="Times New Roman" w:hAnsi="Times New Roman" w:cs="Times New Roman"/>
-          <w:sz w:val="24"/>
-          <w:szCs w:val="24"/>
-        </w:rPr>
-        <w:t xml:space="preserve"> Software Life Cycle Model ...........................................................................</w:t>
-      </w:r>
-      <w:r>
-        <w:rPr>
-          <w:rFonts w:ascii="Times New Roman" w:hAnsi="Times New Roman" w:cs="Times New Roman"/>
-          <w:sz w:val="24"/>
-          <w:szCs w:val="24"/>
-        </w:rPr>
-        <w:t>.............................. 6</w:t>
-      </w:r>
-      <w:r>
-        <w:rPr>
-          <w:rFonts w:ascii="Times New Roman" w:hAnsi="Times New Roman" w:cs="Times New Roman"/>
-          <w:sz w:val="24"/>
-          <w:szCs w:val="24"/>
-        </w:rPr>
-        <w:t xml:space="preserve"> Overview of Document .................................................................................</w:t>
-      </w:r>
-      <w:r>
-        <w:rPr>
-          <w:rFonts w:ascii="Times New Roman" w:hAnsi="Times New Roman" w:cs="Times New Roman"/>
-          <w:sz w:val="24"/>
-          <w:szCs w:val="24"/>
-        </w:rPr>
-        <w:t>.............................. 9</w:t>
-      </w:r>
-      <w:r>
-        <w:rPr>
-          <w:rFonts w:ascii="Times New Roman" w:hAnsi="Times New Roman" w:cs="Times New Roman"/>
-          <w:sz w:val="24"/>
-          <w:szCs w:val="24"/>
-        </w:rPr>
-        <w:t xml:space="preserve">  Overall Description .......................................................................................</w:t>
-      </w:r>
-      <w:r>
-        <w:rPr>
-          <w:rFonts w:ascii="Times New Roman" w:hAnsi="Times New Roman" w:cs="Times New Roman"/>
-          <w:sz w:val="24"/>
-          <w:szCs w:val="24"/>
-        </w:rPr>
-        <w:t>.............................. 10</w:t>
-      </w:r>
-      <w:r>
-        <w:rPr>
-          <w:rFonts w:ascii="Times New Roman" w:hAnsi="Times New Roman" w:cs="Times New Roman"/>
-          <w:sz w:val="24"/>
-          <w:szCs w:val="24"/>
-        </w:rPr>
-        <w:t xml:space="preserve"> Functional Requirements Specification ........................................................</w:t>
-      </w:r>
-      <w:r>
-        <w:rPr>
-          <w:rFonts w:ascii="Times New Roman" w:hAnsi="Times New Roman" w:cs="Times New Roman"/>
-          <w:sz w:val="24"/>
-          <w:szCs w:val="24"/>
-        </w:rPr>
-        <w:t>.............................. 12</w:t>
-      </w:r>
-      <w:r>
-        <w:rPr>
-          <w:rFonts w:ascii="Times New Roman" w:hAnsi="Times New Roman" w:cs="Times New Roman"/>
-          <w:sz w:val="24"/>
-          <w:szCs w:val="24"/>
-        </w:rPr>
-        <w:t xml:space="preserve"> Non-Functional Requirements  .....................................................................</w:t>
-      </w:r>
-      <w:r>
-        <w:rPr>
-          <w:rFonts w:ascii="Times New Roman" w:hAnsi="Times New Roman" w:cs="Times New Roman"/>
-          <w:sz w:val="24"/>
-          <w:szCs w:val="24"/>
-        </w:rPr>
-        <w:t>.............................. 12</w:t>
-      </w:r>
-      <w:r>
-        <w:rPr>
-          <w:rFonts w:ascii="Times New Roman" w:hAnsi="Times New Roman" w:cs="Times New Roman"/>
-          <w:sz w:val="24"/>
-          <w:szCs w:val="24"/>
-        </w:rPr>
-        <w:t xml:space="preserve"> </w:t>
-      </w:r>
-      <w:r>
-        <w:rPr>
-          <w:rFonts w:ascii="Times New Roman" w:hAnsi="Times New Roman" w:cs="Times New Roman"/>
-          <w:sz w:val="24"/>
-          <w:szCs w:val="24"/>
-        </w:rPr>
-        <w:t>Plan of Project Execution..............................................................................</w:t>
-      </w:r>
-      <w:r>
-        <w:rPr>
-          <w:rFonts w:ascii="Times New Roman" w:hAnsi="Times New Roman" w:cs="Times New Roman"/>
-          <w:sz w:val="24"/>
-          <w:szCs w:val="24"/>
-        </w:rPr>
-        <w:t>.............................. 13</w:t>
-      </w:r>
-    </w:p>
-    <w:p>
-      <w:pPr>
-        <w:tabs>
-          <w:tab w:val="left" w:pos="6851"/>
-          <w:tab w:val="left" w:pos="7298"/>
-        </w:tabs>
-        <w:ind w:left="197" w:right="725"/>
-        <w:rPr>
-          <w:rFonts w:ascii="Times New Roman" w:hAnsi="Times New Roman" w:cs="Times New Roman"/>
-          <w:sz w:val="24"/>
-          <w:szCs w:val="24"/>
-        </w:rPr>
-      </w:pPr>
-      <w:r>
-        <w:rPr>
-          <w:rFonts w:ascii="Times New Roman" w:hAnsi="Times New Roman" w:cs="Times New Roman"/>
-          <w:sz w:val="24"/>
-          <w:szCs w:val="24"/>
-        </w:rPr>
-        <w:t xml:space="preserve">System Design ........................................................................................................................... 12 </w:t>
-      </w:r>
-      <w:proofErr w:type="gramStart"/>
-      <w:r>
-        <w:rPr>
-          <w:rFonts w:ascii="Times New Roman" w:hAnsi="Times New Roman" w:cs="Times New Roman"/>
-          <w:sz w:val="24"/>
-          <w:szCs w:val="24"/>
-        </w:rPr>
-        <w:t>Model</w:t>
-      </w:r>
-      <w:proofErr w:type="gramEnd"/>
-      <w:r>
-        <w:rPr>
-          <w:rFonts w:ascii="Times New Roman" w:hAnsi="Times New Roman" w:cs="Times New Roman"/>
-          <w:sz w:val="24"/>
-          <w:szCs w:val="24"/>
-        </w:rPr>
-        <w:t xml:space="preserve"> Building......................................................................................................................</w:t>
-      </w:r>
-      <w:r>
-        <w:rPr>
-          <w:rFonts w:ascii="Times New Roman" w:hAnsi="Times New Roman" w:cs="Times New Roman"/>
-          <w:sz w:val="24"/>
-          <w:szCs w:val="24"/>
-        </w:rPr>
-        <w:t>.... 15</w:t>
-      </w:r>
-      <w:r>
-        <w:rPr>
-          <w:rFonts w:ascii="Times New Roman" w:hAnsi="Times New Roman" w:cs="Times New Roman"/>
-          <w:sz w:val="24"/>
-          <w:szCs w:val="24"/>
-        </w:rPr>
-        <w:t xml:space="preserve"> Algorithm Research and Selection..............................................................................</w:t>
-      </w:r>
-      <w:r>
-        <w:rPr>
-          <w:rFonts w:ascii="Times New Roman" w:hAnsi="Times New Roman" w:cs="Times New Roman"/>
-          <w:sz w:val="24"/>
-          <w:szCs w:val="24"/>
-        </w:rPr>
-        <w:t>............... 15</w:t>
-      </w:r>
-      <w:r>
-        <w:rPr>
-          <w:rFonts w:ascii="Times New Roman" w:hAnsi="Times New Roman" w:cs="Times New Roman"/>
-          <w:sz w:val="24"/>
-          <w:szCs w:val="24"/>
-        </w:rPr>
-        <w:t xml:space="preserve"> Algorithm Implementation............................................................................</w:t>
-      </w:r>
-      <w:r>
-        <w:rPr>
-          <w:rFonts w:ascii="Times New Roman" w:hAnsi="Times New Roman" w:cs="Times New Roman"/>
-          <w:sz w:val="24"/>
-          <w:szCs w:val="24"/>
-        </w:rPr>
-        <w:t>............................. 17</w:t>
-      </w:r>
-      <w:r>
-        <w:rPr>
-          <w:rFonts w:ascii="Times New Roman" w:hAnsi="Times New Roman" w:cs="Times New Roman"/>
-          <w:sz w:val="24"/>
-          <w:szCs w:val="24"/>
-        </w:rPr>
-        <w:t xml:space="preserve"> Results ....................................................................................................................................... 18 Future Scope .................................................................................................</w:t>
-      </w:r>
-      <w:r>
-        <w:rPr>
-          <w:rFonts w:ascii="Times New Roman" w:hAnsi="Times New Roman" w:cs="Times New Roman"/>
-          <w:sz w:val="24"/>
-          <w:szCs w:val="24"/>
-        </w:rPr>
-        <w:t>............................. 19</w:t>
-      </w:r>
-      <w:r>
-        <w:rPr>
-          <w:rFonts w:ascii="Times New Roman" w:hAnsi="Times New Roman" w:cs="Times New Roman"/>
-          <w:sz w:val="24"/>
-          <w:szCs w:val="24"/>
-        </w:rPr>
-        <w:t xml:space="preserve"> Conclusion ....................................................................................................</w:t>
-      </w:r>
-      <w:r>
-        <w:rPr>
-          <w:rFonts w:ascii="Times New Roman" w:hAnsi="Times New Roman" w:cs="Times New Roman"/>
-          <w:sz w:val="24"/>
-          <w:szCs w:val="24"/>
-        </w:rPr>
-        <w:t>............................. 20</w:t>
-      </w:r>
-      <w:r>
-        <w:rPr>
-          <w:rFonts w:ascii="Times New Roman" w:hAnsi="Times New Roman" w:cs="Times New Roman"/>
-          <w:sz w:val="24"/>
-          <w:szCs w:val="24"/>
-        </w:rPr>
-        <w:t xml:space="preserve"> References ....................................................................................................</w:t>
-      </w:r>
-      <w:r>
-        <w:rPr>
-          <w:rFonts w:ascii="Times New Roman" w:hAnsi="Times New Roman" w:cs="Times New Roman"/>
-          <w:sz w:val="24"/>
-          <w:szCs w:val="24"/>
-        </w:rPr>
-        <w:t>.............................</w:t>
-      </w:r>
-      <w:r>
-        <w:rPr>
-          <w:rFonts w:ascii="Times New Roman" w:hAnsi="Times New Roman" w:cs="Times New Roman"/>
-          <w:sz w:val="24"/>
-          <w:szCs w:val="24"/>
-        </w:rPr>
-        <w:t xml:space="preserve"> </w:t>
-      </w:r>
-      <w:r>
-        <w:rPr>
-          <w:rFonts w:ascii="Times New Roman" w:hAnsi="Times New Roman" w:cs="Times New Roman"/>
-          <w:sz w:val="24"/>
-          <w:szCs w:val="24"/>
-        </w:rPr>
-        <w:t xml:space="preserve"> 21</w:t>
-      </w:r>
-    </w:p>
-    <w:p>
-      <w:pPr>
-        <w:tabs>
-          <w:tab w:val="left" w:pos="6851"/>
-          <w:tab w:val="left" w:pos="7298"/>
-        </w:tabs>
-        <w:ind w:right="725"/>
-        <w:rPr>
-          <w:rFonts w:ascii="Times New Roman" w:hAnsi="Times New Roman" w:cs="Times New Roman"/>
-          <w:sz w:val="24"/>
-          <w:szCs w:val="24"/>
-        </w:rPr>
-      </w:pPr>
-    </w:p>
-    <w:p>
-      <w:pPr>
-        <w:tabs>
-          <w:tab w:val="left" w:pos="6851"/>
-          <w:tab w:val="left" w:pos="7298"/>
-        </w:tabs>
-        <w:ind w:right="725"/>
-        <w:rPr>
-          <w:rFonts w:ascii="Times New Roman" w:hAnsi="Times New Roman" w:cs="Times New Roman"/>
-          <w:sz w:val="24"/>
-          <w:szCs w:val="24"/>
-        </w:rPr>
-      </w:pPr>
-    </w:p>
-    <w:p>
-      <w:pPr>
-        <w:rPr>
-          <w:rFonts w:ascii="Times New Roman" w:hAnsi="Times New Roman" w:cs="Times New Roman"/>
-          <w:b/>
-          <w:sz w:val="28"/>
-          <w:szCs w:val="24"/>
-        </w:rPr>
-      </w:pPr>
-    </w:p>
-    <w:p>
-      <w:pPr>
-        <w:rPr>
-          <w:rFonts w:ascii="Times New Roman" w:hAnsi="Times New Roman" w:cs="Times New Roman"/>
-          <w:b/>
-          <w:sz w:val="28"/>
-          <w:szCs w:val="24"/>
-        </w:rPr>
-      </w:pPr>
-    </w:p>
-    <w:p>
-      <w:pPr>
-        <w:rPr>
-          <w:rFonts w:ascii="Times New Roman" w:hAnsi="Times New Roman" w:cs="Times New Roman"/>
-          <w:b/>
-          <w:sz w:val="28"/>
-          <w:szCs w:val="24"/>
-        </w:rPr>
-      </w:pPr>
-    </w:p>
-    <w:p>
-      <w:pPr>
-        <w:rPr>
-          <w:rFonts w:ascii="Times New Roman" w:hAnsi="Times New Roman" w:cs="Times New Roman"/>
-          <w:b/>
-          <w:sz w:val="28"/>
-          <w:szCs w:val="24"/>
-        </w:rPr>
-      </w:pPr>
-    </w:p>
-    <w:p>
-      <w:pPr>
-        <w:rPr>
-          <w:rFonts w:ascii="Times New Roman" w:hAnsi="Times New Roman" w:cs="Times New Roman"/>
-          <w:b/>
-          <w:sz w:val="28"/>
-          <w:szCs w:val="24"/>
-        </w:rPr>
-      </w:pPr>
-    </w:p>
-    <w:p>
-      <w:pPr>
-        <w:jc w:val="center"/>
-        <w:rPr>
-          <w:rFonts w:ascii="Times New Roman" w:hAnsi="Times New Roman" w:cs="Times New Roman"/>
-          <w:b/>
-          <w:bCs/>
-          <w:sz w:val="36"/>
-          <w:szCs w:val="36"/>
-        </w:rPr>
-      </w:pPr>
-    </w:p>
-    <w:p>
-      <w:pPr>
-        <w:jc w:val="center"/>
-        <w:rPr>
-          <w:rFonts w:ascii="Times New Roman" w:hAnsi="Times New Roman" w:cs="Times New Roman"/>
-          <w:b/>
-          <w:bCs/>
-          <w:sz w:val="36"/>
-          <w:szCs w:val="36"/>
-        </w:rPr>
-      </w:pPr>
-    </w:p>
-    <w:p>
-      <w:pPr>
-        <w:jc w:val="center"/>
-        <w:rPr>
-          <w:rFonts w:ascii="Times New Roman" w:hAnsi="Times New Roman" w:cs="Times New Roman"/>
-          <w:b/>
-          <w:bCs/>
-          <w:sz w:val="36"/>
-          <w:szCs w:val="36"/>
-        </w:rPr>
-      </w:pPr>
-    </w:p>
-    <w:p>
-      <w:pPr>
-        <w:jc w:val="center"/>
+    </w:p>
+    <w:p>
+      <w:pPr>
         <w:rPr>
           <w:rFonts w:ascii="Times New Roman" w:hAnsi="Times New Roman" w:cs="Times New Roman"/>
           <w:b/>
@@ -4653,29 +5153,7 @@
           <w:szCs w:val="24"/>
           <w:shd w:val="clear" w:color="auto" w:fill="FFFFFF"/>
         </w:rPr>
-        <w:t xml:space="preserve">Keras is an open-source software library that provides a Python interface for </w:t>
-      </w:r>
-      <w:proofErr w:type="gramStart"/>
-      <w:r>
-        <w:rPr>
-          <w:rFonts w:ascii="Times New Roman" w:hAnsi="Times New Roman" w:cs="Times New Roman"/>
-          <w:color w:val="000000" w:themeColor="text1"/>
-          <w:sz w:val="28"/>
-          <w:szCs w:val="24"/>
-          <w:shd w:val="clear" w:color="auto" w:fill="FFFFFF"/>
-        </w:rPr>
-        <w:t>artificial</w:t>
-      </w:r>
-      <w:proofErr w:type="gramEnd"/>
-      <w:r>
-        <w:rPr>
-          <w:rFonts w:ascii="Times New Roman" w:hAnsi="Times New Roman" w:cs="Times New Roman"/>
-          <w:color w:val="000000" w:themeColor="text1"/>
-          <w:sz w:val="28"/>
-          <w:szCs w:val="24"/>
-          <w:shd w:val="clear" w:color="auto" w:fill="FFFFFF"/>
-        </w:rPr>
-        <w:t xml:space="preserve"> neural networks. Keras acts as an interface for the </w:t>
+        <w:t xml:space="preserve">Keras is an open-source software library that provides a Python interface for artificial neural networks. Keras acts as an interface for the </w:t>
       </w:r>
       <w:proofErr w:type="spellStart"/>
       <w:r>
@@ -5456,10 +5934,10 @@
         <w:tabs>
           <w:tab w:val="left" w:pos="951"/>
         </w:tabs>
-        <w:jc w:val="both"/>
-        <w:rPr>
-          <w:rFonts w:ascii="Times New Roman" w:hAnsi="Times New Roman" w:cs="Times New Roman"/>
-          <w:sz w:val="24"/>
+        <w:rPr>
+          <w:rFonts w:ascii="Times New Roman" w:hAnsi="Times New Roman" w:cs="Times New Roman"/>
+          <w:b/>
+          <w:sz w:val="36"/>
           <w:szCs w:val="24"/>
         </w:rPr>
       </w:pPr>
@@ -5473,20 +5951,6 @@
         <w:rPr>
           <w:rFonts w:ascii="Times New Roman" w:hAnsi="Times New Roman" w:cs="Times New Roman"/>
           <w:b/>
-          <w:sz w:val="36"/>
-          <w:szCs w:val="24"/>
-        </w:rPr>
-      </w:pPr>
-    </w:p>
-    <w:p>
-      <w:pPr>
-        <w:tabs>
-          <w:tab w:val="left" w:pos="951"/>
-        </w:tabs>
-        <w:jc w:val="center"/>
-        <w:rPr>
-          <w:rFonts w:ascii="Times New Roman" w:hAnsi="Times New Roman" w:cs="Times New Roman"/>
-          <w:b/>
           <w:sz w:val="40"/>
           <w:szCs w:val="24"/>
         </w:rPr>
@@ -5498,6 +5962,7 @@
           <w:sz w:val="40"/>
           <w:szCs w:val="24"/>
         </w:rPr>
+        <w:lastRenderedPageBreak/>
         <w:t>Requirement Specification</w:t>
       </w:r>
     </w:p>
@@ -6136,6 +6601,7 @@
           <w:color w:val="auto"/>
           <w:sz w:val="36"/>
         </w:rPr>
+        <w:lastRenderedPageBreak/>
         <w:t>Plan of Project Execution</w:t>
       </w:r>
     </w:p>
@@ -7375,6 +7841,34 @@
       </w:pPr>
       <w:bookmarkStart w:id="6" w:name="_TOC_250011"/>
       <w:bookmarkEnd w:id="6"/>
+    </w:p>
+    <w:p>
+      <w:pPr>
+        <w:pStyle w:val="ListParagraph"/>
+        <w:tabs>
+          <w:tab w:val="left" w:pos="951"/>
+        </w:tabs>
+        <w:jc w:val="both"/>
+        <w:rPr>
+          <w:rFonts w:ascii="Times New Roman" w:hAnsi="Times New Roman" w:cs="Times New Roman"/>
+          <w:sz w:val="28"/>
+          <w:szCs w:val="24"/>
+        </w:rPr>
+      </w:pPr>
+    </w:p>
+    <w:p>
+      <w:pPr>
+        <w:pStyle w:val="ListParagraph"/>
+        <w:tabs>
+          <w:tab w:val="left" w:pos="951"/>
+        </w:tabs>
+        <w:jc w:val="both"/>
+        <w:rPr>
+          <w:rFonts w:ascii="Times New Roman" w:hAnsi="Times New Roman" w:cs="Times New Roman"/>
+          <w:sz w:val="28"/>
+          <w:szCs w:val="24"/>
+        </w:rPr>
+      </w:pPr>
     </w:p>
     <w:p>
       <w:pPr>
@@ -8286,18 +8780,7 @@
           <w:sz w:val="28"/>
           <w:szCs w:val="24"/>
         </w:rPr>
-        <w:t>Convolution Operation</w:t>
-      </w:r>
-      <w:r>
-        <w:rPr>
-          <w:rFonts w:ascii="Times New Roman" w:hAnsi="Times New Roman" w:cs="Times New Roman"/>
-          <w:b/>
-          <w:color w:val="292929"/>
-          <w:spacing w:val="-1"/>
-          <w:sz w:val="28"/>
-          <w:szCs w:val="24"/>
-        </w:rPr>
-        <w:t>:</w:t>
+        <w:t>Convolution Operation:</w:t>
       </w:r>
     </w:p>
     <w:p>
@@ -9026,16 +9509,7 @@
           <w:sz w:val="28"/>
           <w:shd w:val="clear" w:color="auto" w:fill="FFFFFF"/>
         </w:rPr>
-        <w:t xml:space="preserve">In </w:t>
-      </w:r>
-      <w:r>
-        <w:rPr>
-          <w:rFonts w:ascii="Times New Roman" w:hAnsi="Times New Roman" w:cs="Times New Roman"/>
-          <w:color w:val="202124"/>
-          <w:sz w:val="28"/>
-          <w:shd w:val="clear" w:color="auto" w:fill="FFFFFF"/>
-        </w:rPr>
-        <w:t>neural networks, as an alternative to </w:t>
+        <w:t>In neural networks, as an alternative to </w:t>
       </w:r>
       <w:r>
         <w:rPr>
@@ -9155,16 +9629,7 @@
           <w:sz w:val="28"/>
           <w:shd w:val="clear" w:color="auto" w:fill="FFFFFF"/>
         </w:rPr>
-        <w:t> would be involved in calculation for error effects on weights.</w:t>
-      </w:r>
-      <w:r>
-        <w:rPr>
-          <w:rFonts w:ascii="Times New Roman" w:hAnsi="Times New Roman" w:cs="Times New Roman"/>
-          <w:color w:val="202124"/>
-          <w:sz w:val="28"/>
-          <w:shd w:val="clear" w:color="auto" w:fill="FFFFFF"/>
-        </w:rPr>
-        <w:t xml:space="preserve"> </w:t>
+        <w:t xml:space="preserve"> would be involved in calculation for error effects on weights. </w:t>
       </w:r>
     </w:p>
     <w:p>
@@ -11203,14 +11668,27 @@
           <w:szCs w:val="24"/>
         </w:rPr>
       </w:pPr>
-      <w:r>
+    </w:p>
+    <w:p>
+      <w:pPr>
+        <w:tabs>
+          <w:tab w:val="left" w:pos="951"/>
+        </w:tabs>
+        <w:jc w:val="center"/>
         <w:rPr>
           <w:rFonts w:ascii="Times New Roman" w:hAnsi="Times New Roman" w:cs="Times New Roman"/>
           <w:b/>
           <w:sz w:val="36"/>
           <w:szCs w:val="24"/>
         </w:rPr>
-        <w:lastRenderedPageBreak/>
+      </w:pPr>
+      <w:r>
+        <w:rPr>
+          <w:rFonts w:ascii="Times New Roman" w:hAnsi="Times New Roman" w:cs="Times New Roman"/>
+          <w:b/>
+          <w:sz w:val="36"/>
+          <w:szCs w:val="24"/>
+        </w:rPr>
         <w:t>Reference</w:t>
       </w:r>
     </w:p>
@@ -11223,6 +11701,472 @@
           <w:rFonts w:ascii="Times New Roman" w:hAnsi="Times New Roman" w:cs="Times New Roman"/>
           <w:b/>
           <w:sz w:val="36"/>
+          <w:szCs w:val="24"/>
+        </w:rPr>
+      </w:pPr>
+    </w:p>
+    <w:p>
+      <w:pPr>
+        <w:pStyle w:val="ListParagraph"/>
+        <w:numPr>
+          <w:ilvl w:val="0"/>
+          <w:numId w:val="39"/>
+        </w:numPr>
+        <w:tabs>
+          <w:tab w:val="left" w:pos="951"/>
+        </w:tabs>
+        <w:jc w:val="both"/>
+        <w:rPr>
+          <w:rFonts w:ascii="Times New Roman" w:hAnsi="Times New Roman" w:cs="Times New Roman"/>
+          <w:sz w:val="28"/>
+          <w:szCs w:val="24"/>
+        </w:rPr>
+      </w:pPr>
+      <w:r>
+        <w:rPr>
+          <w:rFonts w:ascii="Times New Roman" w:hAnsi="Times New Roman" w:cs="Times New Roman"/>
+          <w:sz w:val="28"/>
+          <w:szCs w:val="24"/>
+        </w:rPr>
+        <w:t xml:space="preserve">      </w:t>
+      </w:r>
+      <w:r>
+        <w:rPr>
+          <w:rFonts w:ascii="Times New Roman" w:hAnsi="Times New Roman" w:cs="Times New Roman"/>
+          <w:sz w:val="28"/>
+          <w:szCs w:val="24"/>
+        </w:rPr>
+        <w:t>Machine Learning with Python Cookbook: Practical Solutions from Pre</w:t>
+      </w:r>
+      <w:r>
+        <w:rPr>
+          <w:rFonts w:ascii="Times New Roman" w:hAnsi="Times New Roman" w:cs="Times New Roman"/>
+          <w:sz w:val="28"/>
+          <w:szCs w:val="24"/>
+        </w:rPr>
+        <w:t>-</w:t>
+      </w:r>
+      <w:r>
+        <w:rPr>
+          <w:rFonts w:ascii="Times New Roman" w:hAnsi="Times New Roman" w:cs="Times New Roman"/>
+          <w:sz w:val="28"/>
+          <w:szCs w:val="24"/>
+        </w:rPr>
+        <w:t>processing to Deep Learning</w:t>
+      </w:r>
+    </w:p>
+    <w:p>
+      <w:pPr>
+        <w:pStyle w:val="ListParagraph"/>
+        <w:numPr>
+          <w:ilvl w:val="0"/>
+          <w:numId w:val="39"/>
+        </w:numPr>
+        <w:tabs>
+          <w:tab w:val="left" w:pos="951"/>
+        </w:tabs>
+        <w:jc w:val="both"/>
+        <w:rPr>
+          <w:rFonts w:ascii="Times New Roman" w:hAnsi="Times New Roman" w:cs="Times New Roman"/>
+          <w:sz w:val="28"/>
+          <w:szCs w:val="24"/>
+        </w:rPr>
+      </w:pPr>
+      <w:r>
+        <w:rPr>
+          <w:rFonts w:ascii="Times New Roman" w:hAnsi="Times New Roman" w:cs="Times New Roman"/>
+          <w:sz w:val="28"/>
+          <w:szCs w:val="24"/>
+        </w:rPr>
+        <w:t xml:space="preserve">      </w:t>
+      </w:r>
+      <w:r>
+        <w:rPr>
+          <w:rFonts w:ascii="Times New Roman" w:hAnsi="Times New Roman" w:cs="Times New Roman"/>
+          <w:sz w:val="28"/>
+          <w:szCs w:val="24"/>
+        </w:rPr>
+        <w:t xml:space="preserve">Hands-On Machine Learning with </w:t>
+      </w:r>
+      <w:proofErr w:type="spellStart"/>
+      <w:r>
+        <w:rPr>
+          <w:rFonts w:ascii="Times New Roman" w:hAnsi="Times New Roman" w:cs="Times New Roman"/>
+          <w:sz w:val="28"/>
+          <w:szCs w:val="24"/>
+        </w:rPr>
+        <w:t>Scikit</w:t>
+      </w:r>
+      <w:proofErr w:type="spellEnd"/>
+      <w:r>
+        <w:rPr>
+          <w:rFonts w:ascii="Times New Roman" w:hAnsi="Times New Roman" w:cs="Times New Roman"/>
+          <w:sz w:val="28"/>
+          <w:szCs w:val="24"/>
+        </w:rPr>
+        <w:t>-Learn and Tensor</w:t>
+      </w:r>
+      <w:r>
+        <w:rPr>
+          <w:rFonts w:ascii="Times New Roman" w:hAnsi="Times New Roman" w:cs="Times New Roman"/>
+          <w:sz w:val="28"/>
+          <w:szCs w:val="24"/>
+        </w:rPr>
+        <w:t>-</w:t>
+      </w:r>
+      <w:r>
+        <w:rPr>
+          <w:rFonts w:ascii="Times New Roman" w:hAnsi="Times New Roman" w:cs="Times New Roman"/>
+          <w:sz w:val="28"/>
+          <w:szCs w:val="24"/>
+        </w:rPr>
+        <w:t>Flow: Concepts, Tools, and Techniques to Build Intelligent Systems</w:t>
+      </w:r>
+    </w:p>
+    <w:p>
+      <w:pPr>
+        <w:pStyle w:val="ListParagraph"/>
+        <w:numPr>
+          <w:ilvl w:val="0"/>
+          <w:numId w:val="39"/>
+        </w:numPr>
+        <w:shd w:val="clear" w:color="auto" w:fill="FFFFFF"/>
+        <w:spacing w:after="0" w:line="240" w:lineRule="auto"/>
+        <w:rPr>
+          <w:rFonts w:ascii="Times New Roman" w:eastAsia="Times New Roman" w:hAnsi="Times New Roman" w:cs="Times New Roman"/>
+          <w:color w:val="000000"/>
+          <w:sz w:val="28"/>
+          <w:szCs w:val="48"/>
+          <w:lang w:eastAsia="en-IN"/>
+        </w:rPr>
+      </w:pPr>
+      <w:r>
+        <w:rPr>
+          <w:rFonts w:ascii="Times New Roman" w:eastAsia="Times New Roman" w:hAnsi="Times New Roman" w:cs="Times New Roman"/>
+          <w:color w:val="000000"/>
+          <w:sz w:val="28"/>
+          <w:szCs w:val="48"/>
+          <w:lang w:eastAsia="en-IN"/>
+        </w:rPr>
+        <w:t>"</w:t>
+      </w:r>
+      <w:proofErr w:type="spellStart"/>
+      <w:r>
+        <w:rPr>
+          <w:rFonts w:ascii="Times New Roman" w:eastAsia="Times New Roman" w:hAnsi="Times New Roman" w:cs="Times New Roman"/>
+          <w:color w:val="000000"/>
+          <w:sz w:val="28"/>
+          <w:szCs w:val="48"/>
+          <w:lang w:eastAsia="en-IN"/>
+        </w:rPr>
+        <w:t>PlantVillage</w:t>
+      </w:r>
+      <w:proofErr w:type="spellEnd"/>
+      <w:r>
+        <w:rPr>
+          <w:rFonts w:ascii="Times New Roman" w:eastAsia="Times New Roman" w:hAnsi="Times New Roman" w:cs="Times New Roman"/>
+          <w:color w:val="000000"/>
+          <w:sz w:val="28"/>
+          <w:szCs w:val="48"/>
+          <w:lang w:eastAsia="en-IN"/>
+        </w:rPr>
+        <w:t>"</w:t>
+      </w:r>
+      <w:proofErr w:type="gramStart"/>
+      <w:r>
+        <w:rPr>
+          <w:rFonts w:ascii="Times New Roman" w:eastAsia="Times New Roman" w:hAnsi="Times New Roman" w:cs="Times New Roman"/>
+          <w:color w:val="000000"/>
+          <w:sz w:val="28"/>
+          <w:szCs w:val="48"/>
+          <w:lang w:eastAsia="en-IN"/>
+        </w:rPr>
+        <w:t>,  Plantvillage.psu.edu</w:t>
+      </w:r>
+      <w:proofErr w:type="gramEnd"/>
+      <w:r>
+        <w:rPr>
+          <w:rFonts w:ascii="Times New Roman" w:eastAsia="Times New Roman" w:hAnsi="Times New Roman" w:cs="Times New Roman"/>
+          <w:color w:val="000000"/>
+          <w:sz w:val="28"/>
+          <w:szCs w:val="48"/>
+          <w:lang w:eastAsia="en-IN"/>
+        </w:rPr>
+        <w:t xml:space="preserve">,  2020.  [Online].  </w:t>
+      </w:r>
+      <w:r>
+        <w:rPr>
+          <w:rFonts w:ascii="Times New Roman" w:eastAsia="Times New Roman" w:hAnsi="Times New Roman" w:cs="Times New Roman"/>
+          <w:color w:val="000000"/>
+          <w:sz w:val="28"/>
+          <w:szCs w:val="48"/>
+          <w:lang w:eastAsia="en-IN"/>
+        </w:rPr>
+        <w:t xml:space="preserve">Available: </w:t>
+      </w:r>
+      <w:r>
+        <w:rPr>
+          <w:rFonts w:ascii="Times New Roman" w:eastAsia="Times New Roman" w:hAnsi="Times New Roman" w:cs="Times New Roman"/>
+          <w:color w:val="000000"/>
+          <w:sz w:val="28"/>
+          <w:szCs w:val="48"/>
+          <w:lang w:eastAsia="en-IN"/>
+        </w:rPr>
+        <w:t xml:space="preserve">https://plantvillage.psu.edu/. [Accessed: 31- Jan- 2020]  </w:t>
+      </w:r>
+    </w:p>
+    <w:p>
+      <w:pPr>
+        <w:pStyle w:val="ListParagraph"/>
+        <w:numPr>
+          <w:ilvl w:val="0"/>
+          <w:numId w:val="39"/>
+        </w:numPr>
+        <w:shd w:val="clear" w:color="auto" w:fill="FFFFFF"/>
+        <w:spacing w:after="0" w:line="240" w:lineRule="auto"/>
+        <w:rPr>
+          <w:rFonts w:ascii="Times New Roman" w:eastAsia="Times New Roman" w:hAnsi="Times New Roman" w:cs="Times New Roman"/>
+          <w:color w:val="000000"/>
+          <w:sz w:val="28"/>
+          <w:szCs w:val="48"/>
+          <w:lang w:eastAsia="en-IN"/>
+        </w:rPr>
+      </w:pPr>
+      <w:r>
+        <w:rPr>
+          <w:rFonts w:ascii="Times New Roman" w:eastAsia="Times New Roman" w:hAnsi="Times New Roman" w:cs="Times New Roman"/>
+          <w:color w:val="000000"/>
+          <w:sz w:val="28"/>
+          <w:szCs w:val="48"/>
+          <w:lang w:eastAsia="en-IN"/>
+        </w:rPr>
+        <w:t xml:space="preserve">S. </w:t>
+      </w:r>
+      <w:proofErr w:type="spellStart"/>
+      <w:r>
+        <w:rPr>
+          <w:rFonts w:ascii="Times New Roman" w:eastAsia="Times New Roman" w:hAnsi="Times New Roman" w:cs="Times New Roman"/>
+          <w:color w:val="000000"/>
+          <w:sz w:val="28"/>
+          <w:szCs w:val="48"/>
+          <w:lang w:eastAsia="en-IN"/>
+        </w:rPr>
+        <w:t>Mohanty</w:t>
+      </w:r>
+      <w:proofErr w:type="spellEnd"/>
+      <w:proofErr w:type="gramStart"/>
+      <w:r>
+        <w:rPr>
+          <w:rFonts w:ascii="Times New Roman" w:eastAsia="Times New Roman" w:hAnsi="Times New Roman" w:cs="Times New Roman"/>
+          <w:color w:val="000000"/>
+          <w:sz w:val="28"/>
+          <w:szCs w:val="48"/>
+          <w:lang w:eastAsia="en-IN"/>
+        </w:rPr>
+        <w:t>,  D</w:t>
+      </w:r>
+      <w:proofErr w:type="gramEnd"/>
+      <w:r>
+        <w:rPr>
+          <w:rFonts w:ascii="Times New Roman" w:eastAsia="Times New Roman" w:hAnsi="Times New Roman" w:cs="Times New Roman"/>
+          <w:color w:val="000000"/>
+          <w:sz w:val="28"/>
+          <w:szCs w:val="48"/>
+          <w:lang w:eastAsia="en-IN"/>
+        </w:rPr>
+        <w:t xml:space="preserve">.  Hughes </w:t>
+      </w:r>
+      <w:proofErr w:type="gramStart"/>
+      <w:r>
+        <w:rPr>
+          <w:rFonts w:ascii="Times New Roman" w:eastAsia="Times New Roman" w:hAnsi="Times New Roman" w:cs="Times New Roman"/>
+          <w:color w:val="000000"/>
+          <w:sz w:val="28"/>
+          <w:szCs w:val="48"/>
+          <w:lang w:eastAsia="en-IN"/>
+        </w:rPr>
+        <w:t>and  M</w:t>
+      </w:r>
+      <w:proofErr w:type="gramEnd"/>
+      <w:r>
+        <w:rPr>
+          <w:rFonts w:ascii="Times New Roman" w:eastAsia="Times New Roman" w:hAnsi="Times New Roman" w:cs="Times New Roman"/>
+          <w:color w:val="000000"/>
+          <w:sz w:val="28"/>
+          <w:szCs w:val="48"/>
+          <w:lang w:eastAsia="en-IN"/>
+        </w:rPr>
+        <w:t xml:space="preserve">.  </w:t>
+      </w:r>
+      <w:proofErr w:type="spellStart"/>
+      <w:r>
+        <w:rPr>
+          <w:rFonts w:ascii="Times New Roman" w:eastAsia="Times New Roman" w:hAnsi="Times New Roman" w:cs="Times New Roman"/>
+          <w:color w:val="000000"/>
+          <w:sz w:val="28"/>
+          <w:szCs w:val="48"/>
+          <w:lang w:eastAsia="en-IN"/>
+        </w:rPr>
+        <w:t>Salathé</w:t>
+      </w:r>
+      <w:proofErr w:type="spellEnd"/>
+      <w:r>
+        <w:rPr>
+          <w:rFonts w:ascii="Times New Roman" w:eastAsia="Times New Roman" w:hAnsi="Times New Roman" w:cs="Times New Roman"/>
+          <w:color w:val="000000"/>
+          <w:sz w:val="28"/>
+          <w:szCs w:val="48"/>
+          <w:lang w:eastAsia="en-IN"/>
+        </w:rPr>
+        <w:t xml:space="preserve">, "Using  Deep Learning for </w:t>
+      </w:r>
+    </w:p>
+    <w:p>
+      <w:pPr>
+        <w:pStyle w:val="ListParagraph"/>
+        <w:numPr>
+          <w:ilvl w:val="0"/>
+          <w:numId w:val="39"/>
+        </w:numPr>
+        <w:shd w:val="clear" w:color="auto" w:fill="FFFFFF"/>
+        <w:spacing w:after="0" w:line="240" w:lineRule="auto"/>
+        <w:rPr>
+          <w:rFonts w:ascii="Times New Roman" w:eastAsia="Times New Roman" w:hAnsi="Times New Roman" w:cs="Times New Roman"/>
+          <w:color w:val="000000"/>
+          <w:sz w:val="28"/>
+          <w:szCs w:val="48"/>
+          <w:lang w:eastAsia="en-IN"/>
+        </w:rPr>
+      </w:pPr>
+      <w:r>
+        <w:rPr>
+          <w:rFonts w:ascii="Times New Roman" w:eastAsia="Times New Roman" w:hAnsi="Times New Roman" w:cs="Times New Roman"/>
+          <w:color w:val="000000"/>
+          <w:sz w:val="28"/>
+          <w:szCs w:val="48"/>
+          <w:lang w:eastAsia="en-IN"/>
+        </w:rPr>
+        <w:t>Image-Based Plant Disease Detection", Frontiers in Plant Science, vol. 7, 2016. Available: 10.3389/fpls.2016.01419</w:t>
+      </w:r>
+    </w:p>
+    <w:p>
+      <w:pPr>
+        <w:pStyle w:val="ListParagraph"/>
+        <w:numPr>
+          <w:ilvl w:val="0"/>
+          <w:numId w:val="39"/>
+        </w:numPr>
+        <w:tabs>
+          <w:tab w:val="left" w:pos="951"/>
+        </w:tabs>
+        <w:jc w:val="both"/>
+        <w:rPr>
+          <w:rFonts w:ascii="Times New Roman" w:hAnsi="Times New Roman" w:cs="Times New Roman"/>
+          <w:sz w:val="28"/>
+          <w:szCs w:val="28"/>
+        </w:rPr>
+      </w:pPr>
+      <w:r>
+        <w:rPr>
+          <w:rFonts w:ascii="Times New Roman" w:hAnsi="Times New Roman" w:cs="Times New Roman"/>
+          <w:sz w:val="28"/>
+          <w:szCs w:val="28"/>
+        </w:rPr>
+        <w:t xml:space="preserve">      </w:t>
+      </w:r>
+      <w:hyperlink r:id="rId18" w:history="1">
+        <w:r>
+          <w:rPr>
+            <w:rStyle w:val="Hyperlink"/>
+            <w:rFonts w:ascii="Times New Roman" w:hAnsi="Times New Roman" w:cs="Times New Roman"/>
+            <w:sz w:val="28"/>
+            <w:szCs w:val="28"/>
+          </w:rPr>
+          <w:t>https://www.tensorflow.org/tutorials/images/cnn</w:t>
+        </w:r>
+      </w:hyperlink>
+    </w:p>
+    <w:p>
+      <w:pPr>
+        <w:pStyle w:val="ListParagraph"/>
+        <w:numPr>
+          <w:ilvl w:val="0"/>
+          <w:numId w:val="39"/>
+        </w:numPr>
+        <w:tabs>
+          <w:tab w:val="left" w:pos="951"/>
+        </w:tabs>
+        <w:jc w:val="both"/>
+        <w:rPr>
+          <w:rFonts w:ascii="Times New Roman" w:hAnsi="Times New Roman" w:cs="Times New Roman"/>
+          <w:sz w:val="28"/>
+          <w:szCs w:val="28"/>
+        </w:rPr>
+      </w:pPr>
+      <w:r>
+        <w:rPr>
+          <w:rFonts w:ascii="Times New Roman" w:hAnsi="Times New Roman" w:cs="Times New Roman"/>
+          <w:sz w:val="28"/>
+          <w:szCs w:val="28"/>
+        </w:rPr>
+        <w:t xml:space="preserve">      </w:t>
+      </w:r>
+      <w:hyperlink r:id="rId19" w:history="1">
+        <w:r>
+          <w:rPr>
+            <w:rStyle w:val="Hyperlink"/>
+            <w:rFonts w:ascii="Times New Roman" w:hAnsi="Times New Roman" w:cs="Times New Roman"/>
+            <w:sz w:val="28"/>
+            <w:szCs w:val="28"/>
+          </w:rPr>
+          <w:t>https://www.tensorflow.org/learn</w:t>
+        </w:r>
+      </w:hyperlink>
+    </w:p>
+    <w:p>
+      <w:pPr>
+        <w:pStyle w:val="ListParagraph"/>
+        <w:numPr>
+          <w:ilvl w:val="0"/>
+          <w:numId w:val="39"/>
+        </w:numPr>
+        <w:tabs>
+          <w:tab w:val="left" w:pos="951"/>
+        </w:tabs>
+        <w:jc w:val="both"/>
+        <w:rPr>
+          <w:rFonts w:ascii="Times New Roman" w:hAnsi="Times New Roman" w:cs="Times New Roman"/>
+          <w:sz w:val="28"/>
+          <w:szCs w:val="28"/>
+        </w:rPr>
+      </w:pPr>
+      <w:r>
+        <w:rPr>
+          <w:rFonts w:ascii="Times New Roman" w:hAnsi="Times New Roman" w:cs="Times New Roman"/>
+          <w:sz w:val="28"/>
+          <w:szCs w:val="28"/>
+        </w:rPr>
+        <w:t xml:space="preserve">      </w:t>
+      </w:r>
+      <w:r>
+        <w:rPr>
+          <w:rFonts w:ascii="Times New Roman" w:hAnsi="Times New Roman" w:cs="Times New Roman"/>
+          <w:sz w:val="28"/>
+          <w:szCs w:val="28"/>
+        </w:rPr>
+        <w:t>Overview of Research on Plant Leaves Disease Detection using Image Processing Techniques : https://rb.gy/aynrzm</w:t>
+      </w:r>
+    </w:p>
+    <w:p>
+      <w:pPr>
+        <w:pStyle w:val="ListParagraph"/>
+        <w:tabs>
+          <w:tab w:val="left" w:pos="951"/>
+        </w:tabs>
+        <w:ind w:left="1313"/>
+        <w:rPr>
+          <w:rFonts w:ascii="Times New Roman" w:hAnsi="Times New Roman" w:cs="Times New Roman"/>
+          <w:sz w:val="32"/>
           <w:szCs w:val="24"/>
         </w:rPr>
       </w:pPr>
@@ -11271,8 +12215,8 @@
       </w:r>
     </w:p>
     <w:sectPr>
-      <w:headerReference w:type="default" r:id="rId18"/>
-      <w:footerReference w:type="default" r:id="rId19"/>
+      <w:headerReference w:type="default" r:id="rId20"/>
+      <w:footerReference w:type="default" r:id="rId21"/>
       <w:pgSz w:w="11906" w:h="16838"/>
       <w:pgMar w:top="720" w:right="720" w:bottom="720" w:left="720" w:header="708" w:footer="708" w:gutter="0"/>
       <w:pgBorders w:offsetFrom="page">
@@ -11386,7 +12330,7 @@
         <w:rFonts w:asciiTheme="majorHAnsi" w:eastAsiaTheme="majorEastAsia" w:hAnsiTheme="majorHAnsi" w:cstheme="majorBidi"/>
         <w:noProof/>
       </w:rPr>
-      <w:t>1</w:t>
+      <w:t>21</w:t>
     </w:r>
     <w:r>
       <w:rPr>
@@ -11991,6 +12935,95 @@
     </w:lvl>
   </w:abstractNum>
   <w:abstractNum w:abstractNumId="5">
+    <w:nsid w:val="16A143D7"/>
+    <w:multiLevelType w:val="hybridMultilevel"/>
+    <w:tmpl w:val="9132C480"/>
+    <w:lvl w:ilvl="0" w:tplc="B53678C0">
+      <w:start w:val="1"/>
+      <w:numFmt w:val="decimal"/>
+      <w:lvlText w:val="%1."/>
+      <w:lvlJc w:val="left"/>
+      <w:pPr>
+        <w:ind w:left="1313" w:hanging="953"/>
+      </w:pPr>
+      <w:rPr>
+        <w:rFonts w:hint="default"/>
+      </w:rPr>
+    </w:lvl>
+    <w:lvl w:ilvl="1" w:tplc="40090019" w:tentative="1">
+      <w:start w:val="1"/>
+      <w:numFmt w:val="lowerLetter"/>
+      <w:lvlText w:val="%2."/>
+      <w:lvlJc w:val="left"/>
+      <w:pPr>
+        <w:ind w:left="1440" w:hanging="360"/>
+      </w:pPr>
+    </w:lvl>
+    <w:lvl w:ilvl="2" w:tplc="4009001B">
+      <w:start w:val="1"/>
+      <w:numFmt w:val="lowerRoman"/>
+      <w:lvlText w:val="%3."/>
+      <w:lvlJc w:val="right"/>
+      <w:pPr>
+        <w:ind w:left="2160" w:hanging="180"/>
+      </w:pPr>
+    </w:lvl>
+    <w:lvl w:ilvl="3" w:tplc="4009000F" w:tentative="1">
+      <w:start w:val="1"/>
+      <w:numFmt w:val="decimal"/>
+      <w:lvlText w:val="%4."/>
+      <w:lvlJc w:val="left"/>
+      <w:pPr>
+        <w:ind w:left="2880" w:hanging="360"/>
+      </w:pPr>
+    </w:lvl>
+    <w:lvl w:ilvl="4" w:tplc="40090019" w:tentative="1">
+      <w:start w:val="1"/>
+      <w:numFmt w:val="lowerLetter"/>
+      <w:lvlText w:val="%5."/>
+      <w:lvlJc w:val="left"/>
+      <w:pPr>
+        <w:ind w:left="3600" w:hanging="360"/>
+      </w:pPr>
+    </w:lvl>
+    <w:lvl w:ilvl="5" w:tplc="4009001B" w:tentative="1">
+      <w:start w:val="1"/>
+      <w:numFmt w:val="lowerRoman"/>
+      <w:lvlText w:val="%6."/>
+      <w:lvlJc w:val="right"/>
+      <w:pPr>
+        <w:ind w:left="4320" w:hanging="180"/>
+      </w:pPr>
+    </w:lvl>
+    <w:lvl w:ilvl="6" w:tplc="4009000F" w:tentative="1">
+      <w:start w:val="1"/>
+      <w:numFmt w:val="decimal"/>
+      <w:lvlText w:val="%7."/>
+      <w:lvlJc w:val="left"/>
+      <w:pPr>
+        <w:ind w:left="5040" w:hanging="360"/>
+      </w:pPr>
+    </w:lvl>
+    <w:lvl w:ilvl="7" w:tplc="40090019" w:tentative="1">
+      <w:start w:val="1"/>
+      <w:numFmt w:val="lowerLetter"/>
+      <w:lvlText w:val="%8."/>
+      <w:lvlJc w:val="left"/>
+      <w:pPr>
+        <w:ind w:left="5760" w:hanging="360"/>
+      </w:pPr>
+    </w:lvl>
+    <w:lvl w:ilvl="8" w:tplc="4009001B" w:tentative="1">
+      <w:start w:val="1"/>
+      <w:numFmt w:val="lowerRoman"/>
+      <w:lvlText w:val="%9."/>
+      <w:lvlJc w:val="right"/>
+      <w:pPr>
+        <w:ind w:left="6480" w:hanging="180"/>
+      </w:pPr>
+    </w:lvl>
+  </w:abstractNum>
+  <w:abstractNum w:abstractNumId="6">
     <w:nsid w:val="18C44509"/>
     <w:multiLevelType w:val="hybridMultilevel"/>
     <w:tmpl w:val="5B8CA62A"/>
@@ -12103,7 +13136,7 @@
       </w:rPr>
     </w:lvl>
   </w:abstractNum>
-  <w:abstractNum w:abstractNumId="6">
+  <w:abstractNum w:abstractNumId="7">
     <w:nsid w:val="1ACC40FE"/>
     <w:multiLevelType w:val="hybridMultilevel"/>
     <w:tmpl w:val="293E8E9E"/>
@@ -12216,7 +13249,7 @@
       </w:rPr>
     </w:lvl>
   </w:abstractNum>
-  <w:abstractNum w:abstractNumId="7">
+  <w:abstractNum w:abstractNumId="8">
     <w:nsid w:val="1B4B3649"/>
     <w:multiLevelType w:val="hybridMultilevel"/>
     <w:tmpl w:val="B11E56C0"/>
@@ -12329,7 +13362,96 @@
       </w:rPr>
     </w:lvl>
   </w:abstractNum>
-  <w:abstractNum w:abstractNumId="8">
+  <w:abstractNum w:abstractNumId="9">
+    <w:nsid w:val="1D1022E3"/>
+    <w:multiLevelType w:val="hybridMultilevel"/>
+    <w:tmpl w:val="0CAEDDF6"/>
+    <w:lvl w:ilvl="0" w:tplc="B53678C0">
+      <w:start w:val="1"/>
+      <w:numFmt w:val="decimal"/>
+      <w:lvlText w:val="%1."/>
+      <w:lvlJc w:val="left"/>
+      <w:pPr>
+        <w:ind w:left="1313" w:hanging="953"/>
+      </w:pPr>
+      <w:rPr>
+        <w:rFonts w:hint="default"/>
+      </w:rPr>
+    </w:lvl>
+    <w:lvl w:ilvl="1" w:tplc="40090019" w:tentative="1">
+      <w:start w:val="1"/>
+      <w:numFmt w:val="lowerLetter"/>
+      <w:lvlText w:val="%2."/>
+      <w:lvlJc w:val="left"/>
+      <w:pPr>
+        <w:ind w:left="1440" w:hanging="360"/>
+      </w:pPr>
+    </w:lvl>
+    <w:lvl w:ilvl="2" w:tplc="4009001B" w:tentative="1">
+      <w:start w:val="1"/>
+      <w:numFmt w:val="lowerRoman"/>
+      <w:lvlText w:val="%3."/>
+      <w:lvlJc w:val="right"/>
+      <w:pPr>
+        <w:ind w:left="2160" w:hanging="180"/>
+      </w:pPr>
+    </w:lvl>
+    <w:lvl w:ilvl="3" w:tplc="4009000F" w:tentative="1">
+      <w:start w:val="1"/>
+      <w:numFmt w:val="decimal"/>
+      <w:lvlText w:val="%4."/>
+      <w:lvlJc w:val="left"/>
+      <w:pPr>
+        <w:ind w:left="2880" w:hanging="360"/>
+      </w:pPr>
+    </w:lvl>
+    <w:lvl w:ilvl="4" w:tplc="40090019" w:tentative="1">
+      <w:start w:val="1"/>
+      <w:numFmt w:val="lowerLetter"/>
+      <w:lvlText w:val="%5."/>
+      <w:lvlJc w:val="left"/>
+      <w:pPr>
+        <w:ind w:left="3600" w:hanging="360"/>
+      </w:pPr>
+    </w:lvl>
+    <w:lvl w:ilvl="5" w:tplc="4009001B" w:tentative="1">
+      <w:start w:val="1"/>
+      <w:numFmt w:val="lowerRoman"/>
+      <w:lvlText w:val="%6."/>
+      <w:lvlJc w:val="right"/>
+      <w:pPr>
+        <w:ind w:left="4320" w:hanging="180"/>
+      </w:pPr>
+    </w:lvl>
+    <w:lvl w:ilvl="6" w:tplc="4009000F" w:tentative="1">
+      <w:start w:val="1"/>
+      <w:numFmt w:val="decimal"/>
+      <w:lvlText w:val="%7."/>
+      <w:lvlJc w:val="left"/>
+      <w:pPr>
+        <w:ind w:left="5040" w:hanging="360"/>
+      </w:pPr>
+    </w:lvl>
+    <w:lvl w:ilvl="7" w:tplc="40090019" w:tentative="1">
+      <w:start w:val="1"/>
+      <w:numFmt w:val="lowerLetter"/>
+      <w:lvlText w:val="%8."/>
+      <w:lvlJc w:val="left"/>
+      <w:pPr>
+        <w:ind w:left="5760" w:hanging="360"/>
+      </w:pPr>
+    </w:lvl>
+    <w:lvl w:ilvl="8" w:tplc="4009001B" w:tentative="1">
+      <w:start w:val="1"/>
+      <w:numFmt w:val="lowerRoman"/>
+      <w:lvlText w:val="%9."/>
+      <w:lvlJc w:val="right"/>
+      <w:pPr>
+        <w:ind w:left="6480" w:hanging="180"/>
+      </w:pPr>
+    </w:lvl>
+  </w:abstractNum>
+  <w:abstractNum w:abstractNumId="10">
     <w:nsid w:val="1F024E25"/>
     <w:multiLevelType w:val="multilevel"/>
     <w:tmpl w:val="3580F934"/>
@@ -12478,7 +13600,7 @@
       </w:rPr>
     </w:lvl>
   </w:abstractNum>
-  <w:abstractNum w:abstractNumId="9">
+  <w:abstractNum w:abstractNumId="11">
     <w:nsid w:val="21AC7270"/>
     <w:multiLevelType w:val="hybridMultilevel"/>
     <w:tmpl w:val="E6A6159C"/>
@@ -12591,7 +13713,7 @@
       </w:rPr>
     </w:lvl>
   </w:abstractNum>
-  <w:abstractNum w:abstractNumId="10">
+  <w:abstractNum w:abstractNumId="12">
     <w:nsid w:val="22A3009E"/>
     <w:multiLevelType w:val="hybridMultilevel"/>
     <w:tmpl w:val="C040E890"/>
@@ -12704,7 +13826,7 @@
       </w:rPr>
     </w:lvl>
   </w:abstractNum>
-  <w:abstractNum w:abstractNumId="11">
+  <w:abstractNum w:abstractNumId="13">
     <w:nsid w:val="2B1503C0"/>
     <w:multiLevelType w:val="hybridMultilevel"/>
     <w:tmpl w:val="00762976"/>
@@ -12844,7 +13966,7 @@
       </w:rPr>
     </w:lvl>
   </w:abstractNum>
-  <w:abstractNum w:abstractNumId="12">
+  <w:abstractNum w:abstractNumId="14">
     <w:nsid w:val="2D320DC0"/>
     <w:multiLevelType w:val="hybridMultilevel"/>
     <w:tmpl w:val="6026EA04"/>
@@ -12957,7 +14079,7 @@
       </w:rPr>
     </w:lvl>
   </w:abstractNum>
-  <w:abstractNum w:abstractNumId="13">
+  <w:abstractNum w:abstractNumId="15">
     <w:nsid w:val="34736644"/>
     <w:multiLevelType w:val="hybridMultilevel"/>
     <w:tmpl w:val="143EFDAE"/>
@@ -13070,7 +14192,96 @@
       </w:rPr>
     </w:lvl>
   </w:abstractNum>
-  <w:abstractNum w:abstractNumId="14">
+  <w:abstractNum w:abstractNumId="16">
+    <w:nsid w:val="389D1CEB"/>
+    <w:multiLevelType w:val="hybridMultilevel"/>
+    <w:tmpl w:val="5A724502"/>
+    <w:lvl w:ilvl="0" w:tplc="B53678C0">
+      <w:start w:val="1"/>
+      <w:numFmt w:val="decimal"/>
+      <w:lvlText w:val="%1."/>
+      <w:lvlJc w:val="left"/>
+      <w:pPr>
+        <w:ind w:left="1379" w:hanging="953"/>
+      </w:pPr>
+      <w:rPr>
+        <w:rFonts w:hint="default"/>
+      </w:rPr>
+    </w:lvl>
+    <w:lvl w:ilvl="1" w:tplc="40090019" w:tentative="1">
+      <w:start w:val="1"/>
+      <w:numFmt w:val="lowerLetter"/>
+      <w:lvlText w:val="%2."/>
+      <w:lvlJc w:val="left"/>
+      <w:pPr>
+        <w:ind w:left="1440" w:hanging="360"/>
+      </w:pPr>
+    </w:lvl>
+    <w:lvl w:ilvl="2" w:tplc="4009001B" w:tentative="1">
+      <w:start w:val="1"/>
+      <w:numFmt w:val="lowerRoman"/>
+      <w:lvlText w:val="%3."/>
+      <w:lvlJc w:val="right"/>
+      <w:pPr>
+        <w:ind w:left="2160" w:hanging="180"/>
+      </w:pPr>
+    </w:lvl>
+    <w:lvl w:ilvl="3" w:tplc="4009000F" w:tentative="1">
+      <w:start w:val="1"/>
+      <w:numFmt w:val="decimal"/>
+      <w:lvlText w:val="%4."/>
+      <w:lvlJc w:val="left"/>
+      <w:pPr>
+        <w:ind w:left="2880" w:hanging="360"/>
+      </w:pPr>
+    </w:lvl>
+    <w:lvl w:ilvl="4" w:tplc="40090019" w:tentative="1">
+      <w:start w:val="1"/>
+      <w:numFmt w:val="lowerLetter"/>
+      <w:lvlText w:val="%5."/>
+      <w:lvlJc w:val="left"/>
+      <w:pPr>
+        <w:ind w:left="3600" w:hanging="360"/>
+      </w:pPr>
+    </w:lvl>
+    <w:lvl w:ilvl="5" w:tplc="4009001B" w:tentative="1">
+      <w:start w:val="1"/>
+      <w:numFmt w:val="lowerRoman"/>
+      <w:lvlText w:val="%6."/>
+      <w:lvlJc w:val="right"/>
+      <w:pPr>
+        <w:ind w:left="4320" w:hanging="180"/>
+      </w:pPr>
+    </w:lvl>
+    <w:lvl w:ilvl="6" w:tplc="4009000F" w:tentative="1">
+      <w:start w:val="1"/>
+      <w:numFmt w:val="decimal"/>
+      <w:lvlText w:val="%7."/>
+      <w:lvlJc w:val="left"/>
+      <w:pPr>
+        <w:ind w:left="5040" w:hanging="360"/>
+      </w:pPr>
+    </w:lvl>
+    <w:lvl w:ilvl="7" w:tplc="40090019" w:tentative="1">
+      <w:start w:val="1"/>
+      <w:numFmt w:val="lowerLetter"/>
+      <w:lvlText w:val="%8."/>
+      <w:lvlJc w:val="left"/>
+      <w:pPr>
+        <w:ind w:left="5760" w:hanging="360"/>
+      </w:pPr>
+    </w:lvl>
+    <w:lvl w:ilvl="8" w:tplc="4009001B" w:tentative="1">
+      <w:start w:val="1"/>
+      <w:numFmt w:val="lowerRoman"/>
+      <w:lvlText w:val="%9."/>
+      <w:lvlJc w:val="right"/>
+      <w:pPr>
+        <w:ind w:left="6480" w:hanging="180"/>
+      </w:pPr>
+    </w:lvl>
+  </w:abstractNum>
+  <w:abstractNum w:abstractNumId="17">
     <w:nsid w:val="3C6666AC"/>
     <w:multiLevelType w:val="multilevel"/>
     <w:tmpl w:val="274CEFA0"/>
@@ -13183,7 +14394,7 @@
       </w:rPr>
     </w:lvl>
   </w:abstractNum>
-  <w:abstractNum w:abstractNumId="15">
+  <w:abstractNum w:abstractNumId="18">
     <w:nsid w:val="3D867A73"/>
     <w:multiLevelType w:val="hybridMultilevel"/>
     <w:tmpl w:val="DB7A617E"/>
@@ -13296,7 +14507,7 @@
       </w:rPr>
     </w:lvl>
   </w:abstractNum>
-  <w:abstractNum w:abstractNumId="16">
+  <w:abstractNum w:abstractNumId="19">
     <w:nsid w:val="41552BB7"/>
     <w:multiLevelType w:val="multilevel"/>
     <w:tmpl w:val="6B9236C0"/>
@@ -13445,7 +14656,7 @@
       </w:rPr>
     </w:lvl>
   </w:abstractNum>
-  <w:abstractNum w:abstractNumId="17">
+  <w:abstractNum w:abstractNumId="20">
     <w:nsid w:val="47FF489B"/>
     <w:multiLevelType w:val="hybridMultilevel"/>
     <w:tmpl w:val="05BC784A"/>
@@ -13558,7 +14769,7 @@
       </w:rPr>
     </w:lvl>
   </w:abstractNum>
-  <w:abstractNum w:abstractNumId="18">
+  <w:abstractNum w:abstractNumId="21">
     <w:nsid w:val="48291399"/>
     <w:multiLevelType w:val="hybridMultilevel"/>
     <w:tmpl w:val="31E6A17E"/>
@@ -13698,7 +14909,7 @@
       </w:rPr>
     </w:lvl>
   </w:abstractNum>
-  <w:abstractNum w:abstractNumId="19">
+  <w:abstractNum w:abstractNumId="22">
     <w:nsid w:val="4AB375FE"/>
     <w:multiLevelType w:val="hybridMultilevel"/>
     <w:tmpl w:val="E222E5D6"/>
@@ -13811,7 +15022,7 @@
       </w:rPr>
     </w:lvl>
   </w:abstractNum>
-  <w:abstractNum w:abstractNumId="20">
+  <w:abstractNum w:abstractNumId="23">
     <w:nsid w:val="4D283563"/>
     <w:multiLevelType w:val="hybridMultilevel"/>
     <w:tmpl w:val="9F70F446"/>
@@ -13924,7 +15135,120 @@
       </w:rPr>
     </w:lvl>
   </w:abstractNum>
-  <w:abstractNum w:abstractNumId="21">
+  <w:abstractNum w:abstractNumId="24">
+    <w:nsid w:val="4DEC0A6D"/>
+    <w:multiLevelType w:val="hybridMultilevel"/>
+    <w:tmpl w:val="545EF43A"/>
+    <w:lvl w:ilvl="0" w:tplc="40090001">
+      <w:start w:val="1"/>
+      <w:numFmt w:val="bullet"/>
+      <w:lvlText w:val=""/>
+      <w:lvlJc w:val="left"/>
+      <w:pPr>
+        <w:ind w:left="720" w:hanging="360"/>
+      </w:pPr>
+      <w:rPr>
+        <w:rFonts w:ascii="Symbol" w:hAnsi="Symbol" w:hint="default"/>
+      </w:rPr>
+    </w:lvl>
+    <w:lvl w:ilvl="1" w:tplc="40090003" w:tentative="1">
+      <w:start w:val="1"/>
+      <w:numFmt w:val="bullet"/>
+      <w:lvlText w:val="o"/>
+      <w:lvlJc w:val="left"/>
+      <w:pPr>
+        <w:ind w:left="1440" w:hanging="360"/>
+      </w:pPr>
+      <w:rPr>
+        <w:rFonts w:ascii="Courier New" w:hAnsi="Courier New" w:cs="Courier New" w:hint="default"/>
+      </w:rPr>
+    </w:lvl>
+    <w:lvl w:ilvl="2" w:tplc="40090005">
+      <w:start w:val="1"/>
+      <w:numFmt w:val="bullet"/>
+      <w:lvlText w:val=""/>
+      <w:lvlJc w:val="left"/>
+      <w:pPr>
+        <w:ind w:left="2160" w:hanging="360"/>
+      </w:pPr>
+      <w:rPr>
+        <w:rFonts w:ascii="Wingdings" w:hAnsi="Wingdings" w:hint="default"/>
+      </w:rPr>
+    </w:lvl>
+    <w:lvl w:ilvl="3" w:tplc="40090001" w:tentative="1">
+      <w:start w:val="1"/>
+      <w:numFmt w:val="bullet"/>
+      <w:lvlText w:val=""/>
+      <w:lvlJc w:val="left"/>
+      <w:pPr>
+        <w:ind w:left="2880" w:hanging="360"/>
+      </w:pPr>
+      <w:rPr>
+        <w:rFonts w:ascii="Symbol" w:hAnsi="Symbol" w:hint="default"/>
+      </w:rPr>
+    </w:lvl>
+    <w:lvl w:ilvl="4" w:tplc="40090003" w:tentative="1">
+      <w:start w:val="1"/>
+      <w:numFmt w:val="bullet"/>
+      <w:lvlText w:val="o"/>
+      <w:lvlJc w:val="left"/>
+      <w:pPr>
+        <w:ind w:left="3600" w:hanging="360"/>
+      </w:pPr>
+      <w:rPr>
+        <w:rFonts w:ascii="Courier New" w:hAnsi="Courier New" w:cs="Courier New" w:hint="default"/>
+      </w:rPr>
+    </w:lvl>
+    <w:lvl w:ilvl="5" w:tplc="40090005" w:tentative="1">
+      <w:start w:val="1"/>
+      <w:numFmt w:val="bullet"/>
+      <w:lvlText w:val=""/>
+      <w:lvlJc w:val="left"/>
+      <w:pPr>
+        <w:ind w:left="4320" w:hanging="360"/>
+      </w:pPr>
+      <w:rPr>
+        <w:rFonts w:ascii="Wingdings" w:hAnsi="Wingdings" w:hint="default"/>
+      </w:rPr>
+    </w:lvl>
+    <w:lvl w:ilvl="6" w:tplc="40090001" w:tentative="1">
+      <w:start w:val="1"/>
+      <w:numFmt w:val="bullet"/>
+      <w:lvlText w:val=""/>
+      <w:lvlJc w:val="left"/>
+      <w:pPr>
+        <w:ind w:left="5040" w:hanging="360"/>
+      </w:pPr>
+      <w:rPr>
+        <w:rFonts w:ascii="Symbol" w:hAnsi="Symbol" w:hint="default"/>
+      </w:rPr>
+    </w:lvl>
+    <w:lvl w:ilvl="7" w:tplc="40090003" w:tentative="1">
+      <w:start w:val="1"/>
+      <w:numFmt w:val="bullet"/>
+      <w:lvlText w:val="o"/>
+      <w:lvlJc w:val="left"/>
+      <w:pPr>
+        <w:ind w:left="5760" w:hanging="360"/>
+      </w:pPr>
+      <w:rPr>
+        <w:rFonts w:ascii="Courier New" w:hAnsi="Courier New" w:cs="Courier New" w:hint="default"/>
+      </w:rPr>
+    </w:lvl>
+    <w:lvl w:ilvl="8" w:tplc="40090005" w:tentative="1">
+      <w:start w:val="1"/>
+      <w:numFmt w:val="bullet"/>
+      <w:lvlText w:val=""/>
+      <w:lvlJc w:val="left"/>
+      <w:pPr>
+        <w:ind w:left="6480" w:hanging="360"/>
+      </w:pPr>
+      <w:rPr>
+        <w:rFonts w:ascii="Wingdings" w:hAnsi="Wingdings" w:hint="default"/>
+      </w:rPr>
+    </w:lvl>
+  </w:abstractNum>
+  <w:abstractNum w:abstractNumId="25">
     <w:nsid w:val="4E106EDD"/>
     <w:multiLevelType w:val="hybridMultilevel"/>
     <w:tmpl w:val="ED16EB5E"/>
@@ -14013,7 +15337,7 @@
       </w:pPr>
     </w:lvl>
   </w:abstractNum>
-  <w:abstractNum w:abstractNumId="22">
+  <w:abstractNum w:abstractNumId="26">
     <w:nsid w:val="4E1413A5"/>
     <w:multiLevelType w:val="hybridMultilevel"/>
     <w:tmpl w:val="B4B07202"/>
@@ -14103,7 +15427,96 @@
       </w:pPr>
     </w:lvl>
   </w:abstractNum>
-  <w:abstractNum w:abstractNumId="23">
+  <w:abstractNum w:abstractNumId="27">
+    <w:nsid w:val="56141797"/>
+    <w:multiLevelType w:val="hybridMultilevel"/>
+    <w:tmpl w:val="F4EA6F20"/>
+    <w:lvl w:ilvl="0" w:tplc="B53678C0">
+      <w:start w:val="1"/>
+      <w:numFmt w:val="decimal"/>
+      <w:lvlText w:val="%1."/>
+      <w:lvlJc w:val="left"/>
+      <w:pPr>
+        <w:ind w:left="1313" w:hanging="953"/>
+      </w:pPr>
+      <w:rPr>
+        <w:rFonts w:hint="default"/>
+      </w:rPr>
+    </w:lvl>
+    <w:lvl w:ilvl="1" w:tplc="40090019" w:tentative="1">
+      <w:start w:val="1"/>
+      <w:numFmt w:val="lowerLetter"/>
+      <w:lvlText w:val="%2."/>
+      <w:lvlJc w:val="left"/>
+      <w:pPr>
+        <w:ind w:left="1440" w:hanging="360"/>
+      </w:pPr>
+    </w:lvl>
+    <w:lvl w:ilvl="2" w:tplc="4009001B" w:tentative="1">
+      <w:start w:val="1"/>
+      <w:numFmt w:val="lowerRoman"/>
+      <w:lvlText w:val="%3."/>
+      <w:lvlJc w:val="right"/>
+      <w:pPr>
+        <w:ind w:left="2160" w:hanging="180"/>
+      </w:pPr>
+    </w:lvl>
+    <w:lvl w:ilvl="3" w:tplc="4009000F" w:tentative="1">
+      <w:start w:val="1"/>
+      <w:numFmt w:val="decimal"/>
+      <w:lvlText w:val="%4."/>
+      <w:lvlJc w:val="left"/>
+      <w:pPr>
+        <w:ind w:left="2880" w:hanging="360"/>
+      </w:pPr>
+    </w:lvl>
+    <w:lvl w:ilvl="4" w:tplc="40090019" w:tentative="1">
+      <w:start w:val="1"/>
+      <w:numFmt w:val="lowerLetter"/>
+      <w:lvlText w:val="%5."/>
+      <w:lvlJc w:val="left"/>
+      <w:pPr>
+        <w:ind w:left="3600" w:hanging="360"/>
+      </w:pPr>
+    </w:lvl>
+    <w:lvl w:ilvl="5" w:tplc="4009001B" w:tentative="1">
+      <w:start w:val="1"/>
+      <w:numFmt w:val="lowerRoman"/>
+      <w:lvlText w:val="%6."/>
+      <w:lvlJc w:val="right"/>
+      <w:pPr>
+        <w:ind w:left="4320" w:hanging="180"/>
+      </w:pPr>
+    </w:lvl>
+    <w:lvl w:ilvl="6" w:tplc="4009000F" w:tentative="1">
+      <w:start w:val="1"/>
+      <w:numFmt w:val="decimal"/>
+      <w:lvlText w:val="%7."/>
+      <w:lvlJc w:val="left"/>
+      <w:pPr>
+        <w:ind w:left="5040" w:hanging="360"/>
+      </w:pPr>
+    </w:lvl>
+    <w:lvl w:ilvl="7" w:tplc="40090019" w:tentative="1">
+      <w:start w:val="1"/>
+      <w:numFmt w:val="lowerLetter"/>
+      <w:lvlText w:val="%8."/>
+      <w:lvlJc w:val="left"/>
+      <w:pPr>
+        <w:ind w:left="5760" w:hanging="360"/>
+      </w:pPr>
+    </w:lvl>
+    <w:lvl w:ilvl="8" w:tplc="4009001B" w:tentative="1">
+      <w:start w:val="1"/>
+      <w:numFmt w:val="lowerRoman"/>
+      <w:lvlText w:val="%9."/>
+      <w:lvlJc w:val="right"/>
+      <w:pPr>
+        <w:ind w:left="6480" w:hanging="180"/>
+      </w:pPr>
+    </w:lvl>
+  </w:abstractNum>
+  <w:abstractNum w:abstractNumId="28">
     <w:nsid w:val="5B22758F"/>
     <w:multiLevelType w:val="hybridMultilevel"/>
     <w:tmpl w:val="A16412F8"/>
@@ -14216,7 +15629,7 @@
       </w:rPr>
     </w:lvl>
   </w:abstractNum>
-  <w:abstractNum w:abstractNumId="24">
+  <w:abstractNum w:abstractNumId="29">
     <w:nsid w:val="5D664D30"/>
     <w:multiLevelType w:val="multilevel"/>
     <w:tmpl w:val="E3F02B76"/>
@@ -14365,7 +15778,7 @@
       </w:rPr>
     </w:lvl>
   </w:abstractNum>
-  <w:abstractNum w:abstractNumId="25">
+  <w:abstractNum w:abstractNumId="30">
     <w:nsid w:val="5FBA1F1E"/>
     <w:multiLevelType w:val="hybridMultilevel"/>
     <w:tmpl w:val="DCB6D522"/>
@@ -14478,7 +15891,7 @@
       </w:rPr>
     </w:lvl>
   </w:abstractNum>
-  <w:abstractNum w:abstractNumId="26">
+  <w:abstractNum w:abstractNumId="31">
     <w:nsid w:val="663C67D6"/>
     <w:multiLevelType w:val="hybridMultilevel"/>
     <w:tmpl w:val="89446BF6"/>
@@ -14591,7 +16004,7 @@
       </w:rPr>
     </w:lvl>
   </w:abstractNum>
-  <w:abstractNum w:abstractNumId="27">
+  <w:abstractNum w:abstractNumId="32">
     <w:nsid w:val="69D425EA"/>
     <w:multiLevelType w:val="multilevel"/>
     <w:tmpl w:val="62D6029E"/>
@@ -14704,7 +16117,7 @@
       </w:pPr>
     </w:lvl>
   </w:abstractNum>
-  <w:abstractNum w:abstractNumId="28">
+  <w:abstractNum w:abstractNumId="33">
     <w:nsid w:val="6B0E3FC9"/>
     <w:multiLevelType w:val="multilevel"/>
     <w:tmpl w:val="63B8F742"/>
@@ -14853,7 +16266,7 @@
       </w:rPr>
     </w:lvl>
   </w:abstractNum>
-  <w:abstractNum w:abstractNumId="29">
+  <w:abstractNum w:abstractNumId="34">
     <w:nsid w:val="6FC51650"/>
     <w:multiLevelType w:val="hybridMultilevel"/>
     <w:tmpl w:val="41E42608"/>
@@ -14966,7 +16379,93 @@
       </w:rPr>
     </w:lvl>
   </w:abstractNum>
-  <w:abstractNum w:abstractNumId="30">
+  <w:abstractNum w:abstractNumId="35">
+    <w:nsid w:val="76A90FE9"/>
+    <w:multiLevelType w:val="hybridMultilevel"/>
+    <w:tmpl w:val="16F04666"/>
+    <w:lvl w:ilvl="0" w:tplc="4009000F">
+      <w:start w:val="1"/>
+      <w:numFmt w:val="decimal"/>
+      <w:lvlText w:val="%1."/>
+      <w:lvlJc w:val="left"/>
+      <w:pPr>
+        <w:ind w:left="720" w:hanging="360"/>
+      </w:pPr>
+    </w:lvl>
+    <w:lvl w:ilvl="1" w:tplc="40090019" w:tentative="1">
+      <w:start w:val="1"/>
+      <w:numFmt w:val="lowerLetter"/>
+      <w:lvlText w:val="%2."/>
+      <w:lvlJc w:val="left"/>
+      <w:pPr>
+        <w:ind w:left="1440" w:hanging="360"/>
+      </w:pPr>
+    </w:lvl>
+    <w:lvl w:ilvl="2" w:tplc="4009001B" w:tentative="1">
+      <w:start w:val="1"/>
+      <w:numFmt w:val="lowerRoman"/>
+      <w:lvlText w:val="%3."/>
+      <w:lvlJc w:val="right"/>
+      <w:pPr>
+        <w:ind w:left="2160" w:hanging="180"/>
+      </w:pPr>
+    </w:lvl>
+    <w:lvl w:ilvl="3" w:tplc="4009000F" w:tentative="1">
+      <w:start w:val="1"/>
+      <w:numFmt w:val="decimal"/>
+      <w:lvlText w:val="%4."/>
+      <w:lvlJc w:val="left"/>
+      <w:pPr>
+        <w:ind w:left="2880" w:hanging="360"/>
+      </w:pPr>
+    </w:lvl>
+    <w:lvl w:ilvl="4" w:tplc="40090019" w:tentative="1">
+      <w:start w:val="1"/>
+      <w:numFmt w:val="lowerLetter"/>
+      <w:lvlText w:val="%5."/>
+      <w:lvlJc w:val="left"/>
+      <w:pPr>
+        <w:ind w:left="3600" w:hanging="360"/>
+      </w:pPr>
+    </w:lvl>
+    <w:lvl w:ilvl="5" w:tplc="4009001B" w:tentative="1">
+      <w:start w:val="1"/>
+      <w:numFmt w:val="lowerRoman"/>
+      <w:lvlText w:val="%6."/>
+      <w:lvlJc w:val="right"/>
+      <w:pPr>
+        <w:ind w:left="4320" w:hanging="180"/>
+      </w:pPr>
+    </w:lvl>
+    <w:lvl w:ilvl="6" w:tplc="4009000F" w:tentative="1">
+      <w:start w:val="1"/>
+      <w:numFmt w:val="decimal"/>
+      <w:lvlText w:val="%7."/>
+      <w:lvlJc w:val="left"/>
+      <w:pPr>
+        <w:ind w:left="5040" w:hanging="360"/>
+      </w:pPr>
+    </w:lvl>
+    <w:lvl w:ilvl="7" w:tplc="40090019" w:tentative="1">
+      <w:start w:val="1"/>
+      <w:numFmt w:val="lowerLetter"/>
+      <w:lvlText w:val="%8."/>
+      <w:lvlJc w:val="left"/>
+      <w:pPr>
+        <w:ind w:left="5760" w:hanging="360"/>
+      </w:pPr>
+    </w:lvl>
+    <w:lvl w:ilvl="8" w:tplc="4009001B" w:tentative="1">
+      <w:start w:val="1"/>
+      <w:numFmt w:val="lowerRoman"/>
+      <w:lvlText w:val="%9."/>
+      <w:lvlJc w:val="right"/>
+      <w:pPr>
+        <w:ind w:left="6480" w:hanging="180"/>
+      </w:pPr>
+    </w:lvl>
+  </w:abstractNum>
+  <w:abstractNum w:abstractNumId="36">
     <w:nsid w:val="79FE5CD0"/>
     <w:multiLevelType w:val="hybridMultilevel"/>
     <w:tmpl w:val="A08EFCE2"/>
@@ -15082,7 +16581,7 @@
       </w:rPr>
     </w:lvl>
   </w:abstractNum>
-  <w:abstractNum w:abstractNumId="31">
+  <w:abstractNum w:abstractNumId="37">
     <w:nsid w:val="7BC174CA"/>
     <w:multiLevelType w:val="multilevel"/>
     <w:tmpl w:val="1DDE48BC"/>
@@ -15195,7 +16694,7 @@
       </w:rPr>
     </w:lvl>
   </w:abstractNum>
-  <w:abstractNum w:abstractNumId="32">
+  <w:abstractNum w:abstractNumId="38">
     <w:nsid w:val="7DBA2C32"/>
     <w:multiLevelType w:val="hybridMultilevel"/>
     <w:tmpl w:val="4A3E92FE"/>
@@ -15309,103 +16808,121 @@
     </w:lvl>
   </w:abstractNum>
   <w:num w:numId="1">
-    <w:abstractNumId w:val="31"/>
+    <w:abstractNumId w:val="37"/>
   </w:num>
   <w:num w:numId="2">
-    <w:abstractNumId w:val="9"/>
+    <w:abstractNumId w:val="11"/>
   </w:num>
   <w:num w:numId="3">
     <w:abstractNumId w:val="2"/>
   </w:num>
   <w:num w:numId="4">
-    <w:abstractNumId w:val="10"/>
+    <w:abstractNumId w:val="12"/>
   </w:num>
   <w:num w:numId="5">
-    <w:abstractNumId w:val="15"/>
+    <w:abstractNumId w:val="18"/>
   </w:num>
   <w:num w:numId="6">
-    <w:abstractNumId w:val="12"/>
+    <w:abstractNumId w:val="14"/>
   </w:num>
   <w:num w:numId="7">
-    <w:abstractNumId w:val="16"/>
+    <w:abstractNumId w:val="19"/>
   </w:num>
   <w:num w:numId="8">
+    <w:abstractNumId w:val="23"/>
+  </w:num>
+  <w:num w:numId="9">
+    <w:abstractNumId w:val="31"/>
+  </w:num>
+  <w:num w:numId="10">
+    <w:abstractNumId w:val="32"/>
+  </w:num>
+  <w:num w:numId="11">
+    <w:abstractNumId w:val="33"/>
+  </w:num>
+  <w:num w:numId="12">
+    <w:abstractNumId w:val="21"/>
+  </w:num>
+  <w:num w:numId="13">
+    <w:abstractNumId w:val="13"/>
+  </w:num>
+  <w:num w:numId="14">
+    <w:abstractNumId w:val="17"/>
+  </w:num>
+  <w:num w:numId="15">
     <w:abstractNumId w:val="20"/>
   </w:num>
-  <w:num w:numId="9">
-    <w:abstractNumId w:val="26"/>
-  </w:num>
-  <w:num w:numId="10">
-    <w:abstractNumId w:val="27"/>
-  </w:num>
-  <w:num w:numId="11">
-    <w:abstractNumId w:val="28"/>
-  </w:num>
-  <w:num w:numId="12">
-    <w:abstractNumId w:val="18"/>
-  </w:num>
-  <w:num w:numId="13">
-    <w:abstractNumId w:val="11"/>
-  </w:num>
-  <w:num w:numId="14">
-    <w:abstractNumId w:val="14"/>
-  </w:num>
-  <w:num w:numId="15">
-    <w:abstractNumId w:val="17"/>
-  </w:num>
   <w:num w:numId="16">
-    <w:abstractNumId w:val="6"/>
+    <w:abstractNumId w:val="7"/>
   </w:num>
   <w:num w:numId="17">
-    <w:abstractNumId w:val="30"/>
+    <w:abstractNumId w:val="36"/>
   </w:num>
   <w:num w:numId="18">
-    <w:abstractNumId w:val="19"/>
+    <w:abstractNumId w:val="22"/>
   </w:num>
   <w:num w:numId="19">
-    <w:abstractNumId w:val="25"/>
+    <w:abstractNumId w:val="30"/>
   </w:num>
   <w:num w:numId="20">
     <w:abstractNumId w:val="0"/>
   </w:num>
   <w:num w:numId="21">
-    <w:abstractNumId w:val="29"/>
+    <w:abstractNumId w:val="34"/>
   </w:num>
   <w:num w:numId="22">
-    <w:abstractNumId w:val="5"/>
+    <w:abstractNumId w:val="6"/>
   </w:num>
   <w:num w:numId="23">
-    <w:abstractNumId w:val="32"/>
+    <w:abstractNumId w:val="38"/>
   </w:num>
   <w:num w:numId="24">
-    <w:abstractNumId w:val="23"/>
+    <w:abstractNumId w:val="28"/>
   </w:num>
   <w:num w:numId="25">
-    <w:abstractNumId w:val="13"/>
+    <w:abstractNumId w:val="15"/>
   </w:num>
   <w:num w:numId="26">
-    <w:abstractNumId w:val="7"/>
+    <w:abstractNumId w:val="8"/>
   </w:num>
   <w:num w:numId="27">
     <w:abstractNumId w:val="1"/>
   </w:num>
   <w:num w:numId="28">
-    <w:abstractNumId w:val="21"/>
+    <w:abstractNumId w:val="25"/>
   </w:num>
   <w:num w:numId="29">
     <w:abstractNumId w:val="3"/>
   </w:num>
   <w:num w:numId="30">
-    <w:abstractNumId w:val="22"/>
+    <w:abstractNumId w:val="26"/>
   </w:num>
   <w:num w:numId="31">
-    <w:abstractNumId w:val="24"/>
+    <w:abstractNumId w:val="29"/>
   </w:num>
   <w:num w:numId="32">
     <w:abstractNumId w:val="4"/>
   </w:num>
   <w:num w:numId="33">
-    <w:abstractNumId w:val="8"/>
+    <w:abstractNumId w:val="10"/>
+  </w:num>
+  <w:num w:numId="34">
+    <w:abstractNumId w:val="35"/>
+  </w:num>
+  <w:num w:numId="35">
+    <w:abstractNumId w:val="27"/>
+  </w:num>
+  <w:num w:numId="36">
+    <w:abstractNumId w:val="9"/>
+  </w:num>
+  <w:num w:numId="37">
+    <w:abstractNumId w:val="5"/>
+  </w:num>
+  <w:num w:numId="38">
+    <w:abstractNumId w:val="24"/>
+  </w:num>
+  <w:num w:numId="39">
+    <w:abstractNumId w:val="16"/>
   </w:num>
 </w:numbering>
 </file>
@@ -15454,7 +16971,7 @@
     <w:lsdException w:name="Subtitle" w:semiHidden="0" w:uiPriority="11" w:unhideWhenUsed="0" w:qFormat="1"/>
     <w:lsdException w:name="Strong" w:semiHidden="0" w:uiPriority="22" w:unhideWhenUsed="0" w:qFormat="1"/>
     <w:lsdException w:name="Emphasis" w:semiHidden="0" w:uiPriority="20" w:unhideWhenUsed="0" w:qFormat="1"/>
-    <w:lsdException w:name="Table Grid" w:semiHidden="0" w:uiPriority="39" w:unhideWhenUsed="0"/>
+    <w:lsdException w:name="Table Grid" w:semiHidden="0" w:uiPriority="59" w:unhideWhenUsed="0"/>
     <w:lsdException w:name="Placeholder Text" w:unhideWhenUsed="0"/>
     <w:lsdException w:name="No Spacing" w:semiHidden="0" w:uiPriority="1" w:unhideWhenUsed="0" w:qFormat="1"/>
     <w:lsdException w:name="Light Shading" w:semiHidden="0" w:uiPriority="60" w:unhideWhenUsed="0"/>
@@ -15624,7 +17141,6 @@
   <w:style w:type="character" w:default="1" w:styleId="DefaultParagraphFont">
     <w:name w:val="Default Paragraph Font"/>
     <w:uiPriority w:val="1"/>
-    <w:semiHidden/>
     <w:unhideWhenUsed/>
   </w:style>
   <w:style w:type="table" w:default="1" w:styleId="TableNormal">
@@ -15750,7 +17266,7 @@
   <w:style w:type="table" w:styleId="TableGrid">
     <w:name w:val="Table Grid"/>
     <w:basedOn w:val="TableNormal"/>
-    <w:uiPriority w:val="39"/>
+    <w:uiPriority w:val="59"/>
     <w:rsid w:val="000A6DBE"/>
     <w:pPr>
       <w:spacing w:after="0" w:line="240" w:lineRule="auto"/>
@@ -15921,6 +17437,27 @@
       <w:lang w:val="en-US"/>
     </w:rPr>
   </w:style>
+  <w:style w:type="character" w:styleId="Hyperlink">
+    <w:name w:val="Hyperlink"/>
+    <w:basedOn w:val="DefaultParagraphFont"/>
+    <w:uiPriority w:val="99"/>
+    <w:unhideWhenUsed/>
+    <w:rsid w:val="002A30BE"/>
+    <w:rPr>
+      <w:color w:val="0000FF" w:themeColor="hyperlink"/>
+      <w:u w:val="single"/>
+    </w:rPr>
+  </w:style>
+  <w:style w:type="character" w:customStyle="1" w:styleId="wsb">
+    <w:name w:val="wsb"/>
+    <w:basedOn w:val="DefaultParagraphFont"/>
+    <w:rsid w:val="00387537"/>
+  </w:style>
+  <w:style w:type="character" w:customStyle="1" w:styleId="a">
+    <w:name w:val="_"/>
+    <w:basedOn w:val="DefaultParagraphFont"/>
+    <w:rsid w:val="00387537"/>
+  </w:style>
 </w:styles>
 </file>
 
@@ -15968,7 +17505,7 @@
     <w:lsdException w:name="Subtitle" w:semiHidden="0" w:uiPriority="11" w:unhideWhenUsed="0" w:qFormat="1"/>
     <w:lsdException w:name="Strong" w:semiHidden="0" w:uiPriority="22" w:unhideWhenUsed="0" w:qFormat="1"/>
     <w:lsdException w:name="Emphasis" w:semiHidden="0" w:uiPriority="20" w:unhideWhenUsed="0" w:qFormat="1"/>
-    <w:lsdException w:name="Table Grid" w:semiHidden="0" w:uiPriority="39" w:unhideWhenUsed="0"/>
+    <w:lsdException w:name="Table Grid" w:semiHidden="0" w:uiPriority="59" w:unhideWhenUsed="0"/>
     <w:lsdException w:name="Placeholder Text" w:unhideWhenUsed="0"/>
     <w:lsdException w:name="No Spacing" w:semiHidden="0" w:uiPriority="1" w:unhideWhenUsed="0" w:qFormat="1"/>
     <w:lsdException w:name="Light Shading" w:semiHidden="0" w:uiPriority="60" w:unhideWhenUsed="0"/>
@@ -16138,7 +17675,6 @@
   <w:style w:type="character" w:default="1" w:styleId="DefaultParagraphFont">
     <w:name w:val="Default Paragraph Font"/>
     <w:uiPriority w:val="1"/>
-    <w:semiHidden/>
     <w:unhideWhenUsed/>
   </w:style>
   <w:style w:type="table" w:default="1" w:styleId="TableNormal">
@@ -16264,7 +17800,7 @@
   <w:style w:type="table" w:styleId="TableGrid">
     <w:name w:val="Table Grid"/>
     <w:basedOn w:val="TableNormal"/>
-    <w:uiPriority w:val="39"/>
+    <w:uiPriority w:val="59"/>
     <w:rsid w:val="000A6DBE"/>
     <w:pPr>
       <w:spacing w:after="0" w:line="240" w:lineRule="auto"/>
@@ -16434,6 +17970,27 @@
       <w:szCs w:val="24"/>
       <w:lang w:val="en-US"/>
     </w:rPr>
+  </w:style>
+  <w:style w:type="character" w:styleId="Hyperlink">
+    <w:name w:val="Hyperlink"/>
+    <w:basedOn w:val="DefaultParagraphFont"/>
+    <w:uiPriority w:val="99"/>
+    <w:unhideWhenUsed/>
+    <w:rsid w:val="002A30BE"/>
+    <w:rPr>
+      <w:color w:val="0000FF" w:themeColor="hyperlink"/>
+      <w:u w:val="single"/>
+    </w:rPr>
+  </w:style>
+  <w:style w:type="character" w:customStyle="1" w:styleId="wsb">
+    <w:name w:val="wsb"/>
+    <w:basedOn w:val="DefaultParagraphFont"/>
+    <w:rsid w:val="00387537"/>
+  </w:style>
+  <w:style w:type="character" w:customStyle="1" w:styleId="a">
+    <w:name w:val="_"/>
+    <w:basedOn w:val="DefaultParagraphFont"/>
+    <w:rsid w:val="00387537"/>
   </w:style>
 </w:styles>
 </file>
@@ -16728,7 +18285,7 @@
 </file>
 
 <file path=customXml/itemProps1.xml><?xml version="1.0" encoding="utf-8"?>
-<ds:datastoreItem xmlns:ds="http://schemas.openxmlformats.org/officeDocument/2006/customXml" ds:itemID="{7846B2B1-3919-4706-9117-5DA63C3A5C93}">
+<ds:datastoreItem xmlns:ds="http://schemas.openxmlformats.org/officeDocument/2006/customXml" ds:itemID="{79FB3B48-C1DD-4BB0-912F-5B07DDFD2079}">
   <ds:schemaRefs>
     <ds:schemaRef ds:uri="http://schemas.openxmlformats.org/officeDocument/2006/bibliography"/>
   </ds:schemaRefs>

</xml_diff>